<commit_message>
making responsive check element
</commit_message>
<xml_diff>
--- a/packages/singlecheckbox/Technical-specification-templete-checkbox-button.docx
+++ b/packages/singlecheckbox/Technical-specification-templete-checkbox-button.docx
@@ -1539,26 +1539,27 @@
     </w:p>
     <w:p>
       <w:pPr>
-        <w:pStyle w:val="NormalWeb"/>
-        <w:shd w:val="clear" w:color="auto" w:fill="FFFFFF"/>
-        <w:rPr>
-          <w:rFonts w:asciiTheme="minorHAnsi" w:hAnsiTheme="minorHAnsi" w:cstheme="minorHAnsi"/>
-        </w:rPr>
-      </w:pPr>
-      <w:r>
-        <w:rPr>
-          <w:rFonts w:asciiTheme="minorHAnsi" w:hAnsiTheme="minorHAnsi" w:cstheme="minorHAnsi"/>
-          <w:b/>
-          <w:bCs/>
+        <w:pStyle w:val="SectionHeader"/>
+        <w:rPr>
+          <w:rFonts w:asciiTheme="minorHAnsi" w:eastAsia="Times New Roman" w:hAnsiTheme="minorHAnsi" w:cstheme="minorHAnsi"/>
+          <w:b w:val="0"/>
+          <w:bCs w:val="0"/>
+          <w:szCs w:val="24"/>
+        </w:rPr>
+      </w:pPr>
+      <w:r>
+        <w:rPr>
+          <w:rFonts w:asciiTheme="minorHAnsi" w:eastAsia="Times New Roman" w:hAnsiTheme="minorHAnsi" w:cstheme="minorHAnsi"/>
+          <w:b w:val="0"/>
+          <w:bCs w:val="0"/>
           <w:noProof/>
-          <w:sz w:val="28"/>
-          <w:szCs w:val="28"/>
+          <w:szCs w:val="24"/>
         </w:rPr>
         <w:drawing>
-          <wp:inline distT="0" distB="0" distL="0" distR="0" wp14:anchorId="3C6416FD" wp14:editId="66D2C62B">
-            <wp:extent cx="5876925" cy="657225"/>
-            <wp:effectExtent l="0" t="0" r="9525" b="9525"/>
-            <wp:docPr id="5" name="Picture 5"/>
+          <wp:inline distT="0" distB="0" distL="0" distR="0" wp14:anchorId="495E390A" wp14:editId="326E10D5">
+            <wp:extent cx="5876925" cy="1047750"/>
+            <wp:effectExtent l="0" t="0" r="9525" b="0"/>
+            <wp:docPr id="1" name="Picture 1"/>
             <wp:cNvGraphicFramePr>
               <a:graphicFrameLocks xmlns:a="http://schemas.openxmlformats.org/drawingml/2006/main" noChangeAspect="1"/>
             </wp:cNvGraphicFramePr>
@@ -1566,7 +1567,7 @@
               <a:graphicData uri="http://schemas.openxmlformats.org/drawingml/2006/picture">
                 <pic:pic xmlns:pic="http://schemas.openxmlformats.org/drawingml/2006/picture">
                   <pic:nvPicPr>
-                    <pic:cNvPr id="0" name="Picture 5"/>
+                    <pic:cNvPr id="0" name="Picture 1"/>
                     <pic:cNvPicPr>
                       <a:picLocks noChangeAspect="1" noChangeArrowheads="1"/>
                     </pic:cNvPicPr>
@@ -1587,7 +1588,7 @@
                   <pic:spPr bwMode="auto">
                     <a:xfrm>
                       <a:off x="0" y="0"/>
-                      <a:ext cx="5876925" cy="657225"/>
+                      <a:ext cx="5876925" cy="1047750"/>
                     </a:xfrm>
                     <a:prstGeom prst="rect">
                       <a:avLst/>
@@ -1640,26 +1641,27 @@
     </w:p>
     <w:p>
       <w:pPr>
-        <w:pStyle w:val="NormalWeb"/>
-        <w:shd w:val="clear" w:color="auto" w:fill="FFFFFF"/>
-        <w:rPr>
-          <w:rFonts w:asciiTheme="minorHAnsi" w:hAnsiTheme="minorHAnsi" w:cstheme="minorHAnsi"/>
-        </w:rPr>
-      </w:pPr>
-      <w:r>
-        <w:rPr>
-          <w:rFonts w:asciiTheme="minorHAnsi" w:hAnsiTheme="minorHAnsi" w:cstheme="minorHAnsi"/>
-          <w:b/>
-          <w:bCs/>
+        <w:pStyle w:val="SectionHeader"/>
+        <w:rPr>
+          <w:rFonts w:asciiTheme="minorHAnsi" w:eastAsia="Times New Roman" w:hAnsiTheme="minorHAnsi" w:cstheme="minorHAnsi"/>
+          <w:b w:val="0"/>
+          <w:bCs w:val="0"/>
+          <w:szCs w:val="24"/>
+        </w:rPr>
+      </w:pPr>
+      <w:r>
+        <w:rPr>
+          <w:rFonts w:asciiTheme="minorHAnsi" w:eastAsia="Times New Roman" w:hAnsiTheme="minorHAnsi" w:cstheme="minorHAnsi"/>
+          <w:b w:val="0"/>
+          <w:bCs w:val="0"/>
           <w:noProof/>
-          <w:sz w:val="28"/>
-          <w:szCs w:val="28"/>
+          <w:szCs w:val="24"/>
         </w:rPr>
         <w:drawing>
-          <wp:inline distT="0" distB="0" distL="0" distR="0" wp14:anchorId="1D62B818" wp14:editId="6F3D2B29">
-            <wp:extent cx="5876925" cy="647700"/>
+          <wp:inline distT="0" distB="0" distL="0" distR="0" wp14:anchorId="6372C47E" wp14:editId="63601473">
+            <wp:extent cx="5876925" cy="1009650"/>
             <wp:effectExtent l="0" t="0" r="9525" b="0"/>
-            <wp:docPr id="6" name="Picture 6"/>
+            <wp:docPr id="2" name="Picture 2"/>
             <wp:cNvGraphicFramePr>
               <a:graphicFrameLocks xmlns:a="http://schemas.openxmlformats.org/drawingml/2006/main" noChangeAspect="1"/>
             </wp:cNvGraphicFramePr>
@@ -1667,7 +1669,7 @@
               <a:graphicData uri="http://schemas.openxmlformats.org/drawingml/2006/picture">
                 <pic:pic xmlns:pic="http://schemas.openxmlformats.org/drawingml/2006/picture">
                   <pic:nvPicPr>
-                    <pic:cNvPr id="0" name="Picture 6"/>
+                    <pic:cNvPr id="0" name="Picture 2"/>
                     <pic:cNvPicPr>
                       <a:picLocks noChangeAspect="1" noChangeArrowheads="1"/>
                     </pic:cNvPicPr>
@@ -1688,7 +1690,7 @@
                   <pic:spPr bwMode="auto">
                     <a:xfrm>
                       <a:off x="0" y="0"/>
-                      <a:ext cx="5876925" cy="647700"/>
+                      <a:ext cx="5876925" cy="1009650"/>
                     </a:xfrm>
                     <a:prstGeom prst="rect">
                       <a:avLst/>
@@ -1763,15 +1765,13 @@
       <w:r>
         <w:rPr>
           <w:rFonts w:asciiTheme="minorHAnsi" w:hAnsiTheme="minorHAnsi" w:cstheme="minorHAnsi"/>
-          <w:b/>
-          <w:bCs/>
           <w:noProof/>
         </w:rPr>
         <w:drawing>
-          <wp:inline distT="0" distB="0" distL="0" distR="0" wp14:anchorId="6919BD71" wp14:editId="732F0FA7">
-            <wp:extent cx="5886450" cy="1209675"/>
-            <wp:effectExtent l="0" t="0" r="0" b="9525"/>
-            <wp:docPr id="8" name="Picture 8"/>
+          <wp:inline distT="0" distB="0" distL="0" distR="0" wp14:anchorId="26B5C52E" wp14:editId="0026936A">
+            <wp:extent cx="5876925" cy="1390650"/>
+            <wp:effectExtent l="0" t="0" r="9525" b="0"/>
+            <wp:docPr id="3" name="Picture 3"/>
             <wp:cNvGraphicFramePr>
               <a:graphicFrameLocks xmlns:a="http://schemas.openxmlformats.org/drawingml/2006/main" noChangeAspect="1"/>
             </wp:cNvGraphicFramePr>
@@ -1779,7 +1779,7 @@
               <a:graphicData uri="http://schemas.openxmlformats.org/drawingml/2006/picture">
                 <pic:pic xmlns:pic="http://schemas.openxmlformats.org/drawingml/2006/picture">
                   <pic:nvPicPr>
-                    <pic:cNvPr id="0" name="Picture 8"/>
+                    <pic:cNvPr id="0" name="Picture 3"/>
                     <pic:cNvPicPr>
                       <a:picLocks noChangeAspect="1" noChangeArrowheads="1"/>
                     </pic:cNvPicPr>
@@ -1800,7 +1800,7 @@
                   <pic:spPr bwMode="auto">
                     <a:xfrm>
                       <a:off x="0" y="0"/>
-                      <a:ext cx="5886450" cy="1209675"/>
+                      <a:ext cx="5876925" cy="1390650"/>
                     </a:xfrm>
                     <a:prstGeom prst="rect">
                       <a:avLst/>
@@ -1816,6 +1816,8 @@
           </wp:inline>
         </w:drawing>
       </w:r>
+      <w:bookmarkStart w:id="16" w:name="_GoBack"/>
+      <w:bookmarkEnd w:id="16"/>
     </w:p>
     <w:p>
       <w:pPr>
@@ -1832,7 +1834,7 @@
           <w:szCs w:val="28"/>
         </w:rPr>
       </w:pPr>
-      <w:bookmarkStart w:id="16" w:name="_Toc51418515"/>
+      <w:bookmarkStart w:id="17" w:name="_Toc51418515"/>
       <w:r>
         <w:rPr>
           <w:rFonts w:asciiTheme="minorHAnsi" w:hAnsiTheme="minorHAnsi" w:cstheme="minorHAnsi"/>
@@ -1843,7 +1845,7 @@
         <w:lastRenderedPageBreak/>
         <w:t>Risks</w:t>
       </w:r>
-      <w:bookmarkEnd w:id="16"/>
+      <w:bookmarkEnd w:id="17"/>
     </w:p>
     <w:p>
       <w:pPr>
@@ -1880,9 +1882,9 @@
           <w:rFonts w:eastAsia="Times New Roman"/>
         </w:rPr>
       </w:pPr>
-      <w:bookmarkStart w:id="17" w:name="_Toc163464104"/>
-      <w:bookmarkStart w:id="18" w:name="_Toc163464281"/>
-      <w:bookmarkStart w:id="19" w:name="_Toc51418516"/>
+      <w:bookmarkStart w:id="18" w:name="_Toc163464104"/>
+      <w:bookmarkStart w:id="19" w:name="_Toc163464281"/>
+      <w:bookmarkStart w:id="20" w:name="_Toc51418516"/>
       <w:r>
         <w:rPr>
           <w:rFonts w:asciiTheme="minorHAnsi" w:hAnsiTheme="minorHAnsi" w:cstheme="minorHAnsi"/>
@@ -1910,9 +1912,9 @@
         </w:rPr>
         <w:t xml:space="preserve"> of Scope</w:t>
       </w:r>
-      <w:bookmarkEnd w:id="17"/>
       <w:bookmarkEnd w:id="18"/>
       <w:bookmarkEnd w:id="19"/>
+      <w:bookmarkEnd w:id="20"/>
     </w:p>
     <w:p>
       <w:pPr>
@@ -1925,10 +1927,10 @@
           <w:szCs w:val="24"/>
         </w:rPr>
       </w:pPr>
-      <w:bookmarkStart w:id="20" w:name="_Toc163464108"/>
-      <w:bookmarkStart w:id="21" w:name="_Toc163464285"/>
-      <w:bookmarkStart w:id="22" w:name="_Toc51418517"/>
-      <w:bookmarkStart w:id="23" w:name="HLP_Business_Requirements_section"/>
+      <w:bookmarkStart w:id="21" w:name="_Toc163464108"/>
+      <w:bookmarkStart w:id="22" w:name="_Toc163464285"/>
+      <w:bookmarkStart w:id="23" w:name="_Toc51418517"/>
+      <w:bookmarkStart w:id="24" w:name="HLP_Business_Requirements_section"/>
       <w:bookmarkEnd w:id="12"/>
       <w:r>
         <w:rPr>
@@ -1979,9 +1981,9 @@
         </w:rPr>
         <w:t>. Technical Specifications</w:t>
       </w:r>
-      <w:bookmarkEnd w:id="20"/>
       <w:bookmarkEnd w:id="21"/>
       <w:bookmarkEnd w:id="22"/>
+      <w:bookmarkEnd w:id="23"/>
     </w:p>
     <w:p>
       <w:pPr>
@@ -1993,9 +1995,9 @@
           <w:szCs w:val="24"/>
         </w:rPr>
       </w:pPr>
-      <w:bookmarkStart w:id="24" w:name="_Toc51418518"/>
-      <w:bookmarkStart w:id="25" w:name="_Toc163464109"/>
-      <w:bookmarkStart w:id="26" w:name="_Toc163464286"/>
+      <w:bookmarkStart w:id="25" w:name="_Toc51418518"/>
+      <w:bookmarkStart w:id="26" w:name="_Toc163464109"/>
+      <w:bookmarkStart w:id="27" w:name="_Toc163464286"/>
       <w:r>
         <w:rPr>
           <w:rFonts w:asciiTheme="minorHAnsi" w:eastAsia="Times New Roman" w:hAnsiTheme="minorHAnsi" w:cstheme="minorHAnsi"/>
@@ -2134,7 +2136,7 @@
         </w:rPr>
         <w:t>.1 NPM details</w:t>
       </w:r>
-      <w:bookmarkEnd w:id="24"/>
+      <w:bookmarkEnd w:id="25"/>
       <w:r>
         <w:rPr>
           <w:rFonts w:asciiTheme="minorHAnsi" w:hAnsiTheme="minorHAnsi" w:cstheme="minorHAnsi"/>
@@ -2154,7 +2156,7 @@
           <w:szCs w:val="24"/>
         </w:rPr>
       </w:pPr>
-      <w:bookmarkStart w:id="27" w:name="_Toc51418519"/>
+      <w:bookmarkStart w:id="28" w:name="_Toc51418519"/>
       <w:r>
         <w:rPr>
           <w:rFonts w:eastAsia="Times New Roman" w:cstheme="minorHAnsi"/>
@@ -2227,25 +2229,7 @@
           <w:sz w:val="24"/>
           <w:szCs w:val="24"/>
         </w:rPr>
-        <w:t>“</w:t>
-      </w:r>
-      <w:proofErr w:type="spellStart"/>
-      <w:r>
-        <w:rPr>
-          <w:rFonts w:eastAsia="Times New Roman" w:cstheme="minorHAnsi"/>
-          <w:sz w:val="24"/>
-          <w:szCs w:val="24"/>
-        </w:rPr>
-        <w:t>Orxe</w:t>
-      </w:r>
-      <w:proofErr w:type="spellEnd"/>
-      <w:r>
-        <w:rPr>
-          <w:rFonts w:eastAsia="Times New Roman" w:cstheme="minorHAnsi"/>
-          <w:sz w:val="24"/>
-          <w:szCs w:val="24"/>
-        </w:rPr>
-        <w:t>/cli version”</w:t>
+        <w:t>“Orxe/cli version”</w:t>
       </w:r>
       <w:r>
         <w:rPr>
@@ -2308,43 +2292,7 @@
           <w:sz w:val="24"/>
           <w:szCs w:val="24"/>
         </w:rPr>
-        <w:t xml:space="preserve">Installing </w:t>
-      </w:r>
-      <w:proofErr w:type="spellStart"/>
-      <w:r>
-        <w:rPr>
-          <w:rFonts w:eastAsia="Times New Roman" w:cstheme="minorHAnsi"/>
-          <w:sz w:val="24"/>
-          <w:szCs w:val="24"/>
-        </w:rPr>
-        <w:t>orxe</w:t>
-      </w:r>
-      <w:proofErr w:type="spellEnd"/>
-      <w:r>
-        <w:rPr>
-          <w:rFonts w:eastAsia="Times New Roman" w:cstheme="minorHAnsi"/>
-          <w:sz w:val="24"/>
-          <w:szCs w:val="24"/>
-        </w:rPr>
-        <w:t xml:space="preserve">/cli - </w:t>
-      </w:r>
-      <w:proofErr w:type="spellStart"/>
-      <w:r>
-        <w:rPr>
-          <w:rFonts w:eastAsia="Times New Roman" w:cstheme="minorHAnsi"/>
-          <w:sz w:val="24"/>
-          <w:szCs w:val="24"/>
-        </w:rPr>
-        <w:t>npm</w:t>
-      </w:r>
-      <w:proofErr w:type="spellEnd"/>
-      <w:r>
-        <w:rPr>
-          <w:rFonts w:eastAsia="Times New Roman" w:cstheme="minorHAnsi"/>
-          <w:sz w:val="24"/>
-          <w:szCs w:val="24"/>
-        </w:rPr>
-        <w:t xml:space="preserve"> install -g @orxe3/cli</w:t>
+        <w:t>Installing orxe/cli - npm install -g @orxe3/cli</w:t>
       </w:r>
     </w:p>
     <w:p>
@@ -2361,25 +2309,7 @@
           <w:sz w:val="24"/>
           <w:szCs w:val="24"/>
         </w:rPr>
-        <w:t xml:space="preserve">Create a new component workspace - </w:t>
-      </w:r>
-      <w:proofErr w:type="spellStart"/>
-      <w:r>
-        <w:rPr>
-          <w:rFonts w:eastAsia="Times New Roman" w:cstheme="minorHAnsi"/>
-          <w:sz w:val="24"/>
-          <w:szCs w:val="24"/>
-        </w:rPr>
-        <w:t>orxe</w:t>
-      </w:r>
-      <w:proofErr w:type="spellEnd"/>
-      <w:r>
-        <w:rPr>
-          <w:rFonts w:eastAsia="Times New Roman" w:cstheme="minorHAnsi"/>
-          <w:sz w:val="24"/>
-          <w:szCs w:val="24"/>
-        </w:rPr>
-        <w:t xml:space="preserve"> new component-workspace</w:t>
+        <w:t>Create a new component workspace - orxe new component-workspace</w:t>
       </w:r>
       <w:r>
         <w:rPr>
@@ -2417,25 +2347,7 @@
           <w:sz w:val="24"/>
           <w:szCs w:val="24"/>
         </w:rPr>
-        <w:t xml:space="preserve">Create a component – </w:t>
-      </w:r>
-      <w:proofErr w:type="spellStart"/>
-      <w:r>
-        <w:rPr>
-          <w:rFonts w:eastAsia="Times New Roman" w:cstheme="minorHAnsi"/>
-          <w:sz w:val="24"/>
-          <w:szCs w:val="24"/>
-        </w:rPr>
-        <w:t>orxe</w:t>
-      </w:r>
-      <w:proofErr w:type="spellEnd"/>
-      <w:r>
-        <w:rPr>
-          <w:rFonts w:eastAsia="Times New Roman" w:cstheme="minorHAnsi"/>
-          <w:sz w:val="24"/>
-          <w:szCs w:val="24"/>
-        </w:rPr>
-        <w:t xml:space="preserve"> g c checkbox</w:t>
+        <w:t>Create a component – orxe g c checkbox</w:t>
       </w:r>
     </w:p>
     <w:p>
@@ -2457,25 +2369,7 @@
           <w:sz w:val="24"/>
           <w:szCs w:val="24"/>
         </w:rPr>
-        <w:t xml:space="preserve">Serving the component – </w:t>
-      </w:r>
-      <w:proofErr w:type="spellStart"/>
-      <w:r>
-        <w:rPr>
-          <w:rFonts w:eastAsia="Times New Roman" w:cstheme="minorHAnsi"/>
-          <w:sz w:val="24"/>
-          <w:szCs w:val="24"/>
-        </w:rPr>
-        <w:t>orxe</w:t>
-      </w:r>
-      <w:proofErr w:type="spellEnd"/>
-      <w:r>
-        <w:rPr>
-          <w:rFonts w:eastAsia="Times New Roman" w:cstheme="minorHAnsi"/>
-          <w:sz w:val="24"/>
-          <w:szCs w:val="24"/>
-        </w:rPr>
-        <w:t xml:space="preserve"> serve</w:t>
+        <w:t>Serving the component – orxe serve</w:t>
       </w:r>
     </w:p>
     <w:p>
@@ -2532,7 +2426,7 @@
         </w:rPr>
         <w:t>epo</w:t>
       </w:r>
-      <w:bookmarkEnd w:id="27"/>
+      <w:bookmarkEnd w:id="28"/>
       <w:r>
         <w:rPr>
           <w:rFonts w:asciiTheme="minorHAnsi" w:hAnsiTheme="minorHAnsi" w:cstheme="minorHAnsi"/>
@@ -2552,10 +2446,10 @@
           <w:bCs w:val="0"/>
         </w:rPr>
       </w:pPr>
-      <w:bookmarkStart w:id="28" w:name="_Toc51418520"/>
-      <w:bookmarkEnd w:id="23"/>
-      <w:bookmarkEnd w:id="25"/>
+      <w:bookmarkStart w:id="29" w:name="_Toc51418520"/>
+      <w:bookmarkEnd w:id="24"/>
       <w:bookmarkEnd w:id="26"/>
+      <w:bookmarkEnd w:id="27"/>
       <w:r>
         <w:rPr>
           <w:rFonts w:asciiTheme="minorHAnsi" w:hAnsiTheme="minorHAnsi" w:cstheme="minorHAnsi"/>
@@ -2572,23 +2466,13 @@
         </w:rPr>
         <w:t xml:space="preserve">1. </w:t>
       </w:r>
-      <w:proofErr w:type="spellStart"/>
       <w:r>
         <w:rPr>
           <w:rFonts w:asciiTheme="minorHAnsi" w:hAnsiTheme="minorHAnsi" w:cstheme="minorHAnsi"/>
           <w:b w:val="0"/>
           <w:bCs w:val="0"/>
         </w:rPr>
-        <w:t>Npm</w:t>
-      </w:r>
-      <w:proofErr w:type="spellEnd"/>
-      <w:r>
-        <w:rPr>
-          <w:rFonts w:asciiTheme="minorHAnsi" w:hAnsiTheme="minorHAnsi" w:cstheme="minorHAnsi"/>
-          <w:b w:val="0"/>
-          <w:bCs w:val="0"/>
-        </w:rPr>
-        <w:t xml:space="preserve"> repository link -</w:t>
+        <w:t>Npm repository link -</w:t>
       </w:r>
     </w:p>
     <w:p>
@@ -2604,21 +2488,7 @@
             <w:rStyle w:val="Hyperlink"/>
             <w:rFonts w:asciiTheme="minorHAnsi" w:hAnsiTheme="minorHAnsi" w:cstheme="minorHAnsi"/>
           </w:rPr>
-          <w:t>https://packages.common.cnxloyalty.com/service/rest/repository/browse/npm-stage-</w:t>
-        </w:r>
-        <w:r>
-          <w:rPr>
-            <w:rStyle w:val="Hyperlink"/>
-            <w:rFonts w:asciiTheme="minorHAnsi" w:hAnsiTheme="minorHAnsi" w:cstheme="minorHAnsi"/>
-          </w:rPr>
-          <w:t xml:space="preserve">  </w:t>
-        </w:r>
-        <w:r>
-          <w:rPr>
-            <w:rStyle w:val="Hyperlink"/>
-            <w:rFonts w:asciiTheme="minorHAnsi" w:hAnsiTheme="minorHAnsi" w:cstheme="minorHAnsi"/>
-          </w:rPr>
-          <w:t>hosted/%40checkbox/</w:t>
+          <w:t>https://packages.common.cnxloyalty.com/service/rest/repository/browse/npm-stage-  hosted/%40checkbox/</w:t>
         </w:r>
       </w:hyperlink>
     </w:p>
@@ -2665,23 +2535,13 @@
         </w:rPr>
         <w:t xml:space="preserve">. </w:t>
       </w:r>
-      <w:proofErr w:type="spellStart"/>
       <w:r>
         <w:rPr>
           <w:rFonts w:eastAsia="Times New Roman" w:cstheme="minorHAnsi"/>
           <w:sz w:val="24"/>
           <w:szCs w:val="24"/>
         </w:rPr>
-        <w:t>npm</w:t>
-      </w:r>
-      <w:proofErr w:type="spellEnd"/>
-      <w:r>
-        <w:rPr>
-          <w:rFonts w:eastAsia="Times New Roman" w:cstheme="minorHAnsi"/>
-          <w:sz w:val="24"/>
-          <w:szCs w:val="24"/>
-        </w:rPr>
-        <w:t xml:space="preserve"> package</w:t>
+        <w:t>npm package</w:t>
       </w:r>
       <w:r>
         <w:rPr>
@@ -2692,31 +2552,21 @@
         </w:rPr>
         <w:t xml:space="preserve"> – </w:t>
       </w:r>
-      <w:proofErr w:type="spellStart"/>
       <w:r>
         <w:rPr>
           <w:rFonts w:eastAsia="Times New Roman" w:cstheme="minorHAnsi"/>
           <w:sz w:val="24"/>
           <w:szCs w:val="24"/>
         </w:rPr>
-        <w:t>npm</w:t>
-      </w:r>
-      <w:proofErr w:type="spellEnd"/>
+        <w:t>npm install @checkbox/singlecheckbox@0.0.</w:t>
+      </w:r>
       <w:r>
         <w:rPr>
           <w:rFonts w:eastAsia="Times New Roman" w:cstheme="minorHAnsi"/>
           <w:sz w:val="24"/>
           <w:szCs w:val="24"/>
         </w:rPr>
-        <w:t xml:space="preserve"> install </w:t>
-      </w:r>
-      <w:r>
-        <w:rPr>
-          <w:rFonts w:eastAsia="Times New Roman" w:cstheme="minorHAnsi"/>
-          <w:sz w:val="24"/>
-          <w:szCs w:val="24"/>
-        </w:rPr>
-        <w:t>@checkbox/singlecheckbox@0.0.3</w:t>
+        <w:t>4</w:t>
       </w:r>
       <w:r>
         <w:rPr>
@@ -2751,8 +2601,6 @@
         </w:rPr>
         <w:t xml:space="preserve"> </w:t>
       </w:r>
-      <w:bookmarkStart w:id="29" w:name="_GoBack"/>
-      <w:bookmarkEnd w:id="29"/>
       <w:r>
         <w:rPr>
           <w:rFonts w:ascii="Segoe UI" w:eastAsia="Times New Roman" w:hAnsi="Segoe UI" w:cs="Segoe UI"/>
@@ -2775,52 +2623,16 @@
           <w:sz w:val="21"/>
           <w:szCs w:val="21"/>
         </w:rPr>
-        <w:t>&lt;</w:t>
-      </w:r>
-      <w:proofErr w:type="spellStart"/>
-      <w:r>
+        <w:t>&lt;orxe-singlecheckbox&gt;&lt;/orxe-singlecheckbox&gt;</w:t>
+      </w:r>
+    </w:p>
+    <w:p>
+      <w:pPr>
         <w:rPr>
           <w:rFonts w:ascii="Segoe UI" w:eastAsia="Times New Roman" w:hAnsi="Segoe UI" w:cs="Segoe UI"/>
           <w:sz w:val="21"/>
           <w:szCs w:val="21"/>
         </w:rPr>
-        <w:t>orxe-singlecheckbox</w:t>
-      </w:r>
-      <w:proofErr w:type="spellEnd"/>
-      <w:r>
-        <w:rPr>
-          <w:rFonts w:ascii="Segoe UI" w:eastAsia="Times New Roman" w:hAnsi="Segoe UI" w:cs="Segoe UI"/>
-          <w:sz w:val="21"/>
-          <w:szCs w:val="21"/>
-        </w:rPr>
-        <w:t>&gt;&lt;/</w:t>
-      </w:r>
-      <w:proofErr w:type="spellStart"/>
-      <w:r>
-        <w:rPr>
-          <w:rFonts w:ascii="Segoe UI" w:eastAsia="Times New Roman" w:hAnsi="Segoe UI" w:cs="Segoe UI"/>
-          <w:sz w:val="21"/>
-          <w:szCs w:val="21"/>
-        </w:rPr>
-        <w:t>orxe-singlecheckbox</w:t>
-      </w:r>
-      <w:proofErr w:type="spellEnd"/>
-      <w:r>
-        <w:rPr>
-          <w:rFonts w:ascii="Segoe UI" w:eastAsia="Times New Roman" w:hAnsi="Segoe UI" w:cs="Segoe UI"/>
-          <w:sz w:val="21"/>
-          <w:szCs w:val="21"/>
-        </w:rPr>
-        <w:t>&gt;</w:t>
-      </w:r>
-    </w:p>
-    <w:p>
-      <w:pPr>
-        <w:rPr>
-          <w:rFonts w:ascii="Segoe UI" w:eastAsia="Times New Roman" w:hAnsi="Segoe UI" w:cs="Segoe UI"/>
-          <w:sz w:val="21"/>
-          <w:szCs w:val="21"/>
-        </w:rPr>
       </w:pPr>
     </w:p>
     <w:p>
@@ -2857,7 +2669,7 @@
         </w:rPr>
         <w:t>Unit Testing</w:t>
       </w:r>
-      <w:bookmarkEnd w:id="28"/>
+      <w:bookmarkEnd w:id="29"/>
       <w:r>
         <w:rPr>
           <w:rFonts w:eastAsia="Times New Roman"/>
@@ -2876,14 +2688,7 @@
         <w:rPr>
           <w:rFonts w:asciiTheme="minorHAnsi" w:eastAsia="Times New Roman" w:hAnsiTheme="minorHAnsi" w:cstheme="minorHAnsi"/>
         </w:rPr>
-        <w:t xml:space="preserve">The test cases written for </w:t>
-      </w:r>
-      <w:proofErr w:type="spellStart"/>
-      <w:r>
-        <w:rPr>
-          <w:rFonts w:asciiTheme="minorHAnsi" w:eastAsia="Times New Roman" w:hAnsiTheme="minorHAnsi" w:cstheme="minorHAnsi"/>
-        </w:rPr>
-        <w:t>orxe-</w:t>
+        <w:t>The test cases written for orxe-</w:t>
       </w:r>
       <w:r>
         <w:rPr>
@@ -2895,14 +2700,7 @@
         <w:rPr>
           <w:rFonts w:asciiTheme="minorHAnsi" w:eastAsia="Times New Roman" w:hAnsiTheme="minorHAnsi" w:cstheme="minorHAnsi"/>
         </w:rPr>
-        <w:t>checkbox</w:t>
-      </w:r>
-      <w:proofErr w:type="spellEnd"/>
-      <w:r>
-        <w:rPr>
-          <w:rFonts w:asciiTheme="minorHAnsi" w:eastAsia="Times New Roman" w:hAnsiTheme="minorHAnsi" w:cstheme="minorHAnsi"/>
-        </w:rPr>
-        <w:t xml:space="preserve"> component it consists two test suites. One is default checkbox axe file and </w:t>
+        <w:t xml:space="preserve">checkbox component it consists two test suites. One is default checkbox axe file and </w:t>
       </w:r>
       <w:r>
         <w:rPr>
@@ -2928,23 +2726,8 @@
         <w:rPr>
           <w:rFonts w:asciiTheme="minorHAnsi" w:eastAsia="Times New Roman" w:hAnsiTheme="minorHAnsi" w:cstheme="minorHAnsi"/>
         </w:rPr>
-        <w:t xml:space="preserve">All test cases of </w:t>
-      </w:r>
-      <w:proofErr w:type="spellStart"/>
-      <w:r>
-        <w:rPr>
-          <w:rFonts w:asciiTheme="minorHAnsi" w:eastAsia="Times New Roman" w:hAnsiTheme="minorHAnsi" w:cstheme="minorHAnsi"/>
-        </w:rPr>
-        <w:t>orxe</w:t>
-      </w:r>
-      <w:proofErr w:type="spellEnd"/>
-      <w:r>
-        <w:rPr>
-          <w:rFonts w:asciiTheme="minorHAnsi" w:eastAsia="Times New Roman" w:hAnsiTheme="minorHAnsi" w:cstheme="minorHAnsi"/>
-        </w:rPr>
-        <w:t xml:space="preserve">-checkbox component are written in </w:t>
-      </w:r>
-      <w:proofErr w:type="spellStart"/>
+        <w:t xml:space="preserve">All test cases of orxe-checkbox component are written in </w:t>
+      </w:r>
       <w:r>
         <w:rPr>
           <w:rFonts w:asciiTheme="minorHAnsi" w:eastAsia="Times New Roman" w:hAnsiTheme="minorHAnsi" w:cstheme="minorHAnsi"/>
@@ -2955,17 +2738,8 @@
         <w:rPr>
           <w:rFonts w:asciiTheme="minorHAnsi" w:eastAsia="Times New Roman" w:hAnsiTheme="minorHAnsi" w:cstheme="minorHAnsi"/>
         </w:rPr>
-        <w:t>checkbox.axe.ts</w:t>
-      </w:r>
-      <w:proofErr w:type="spellEnd"/>
-      <w:r>
-        <w:rPr>
-          <w:rFonts w:asciiTheme="minorHAnsi" w:eastAsia="Times New Roman" w:hAnsiTheme="minorHAnsi" w:cstheme="minorHAnsi"/>
-        </w:rPr>
-        <w:t xml:space="preserve"> and </w:t>
-      </w:r>
-      <w:proofErr w:type="spellStart"/>
-      <w:proofErr w:type="gramStart"/>
+        <w:t xml:space="preserve">checkbox.axe.ts and </w:t>
+      </w:r>
       <w:r>
         <w:rPr>
           <w:rFonts w:asciiTheme="minorHAnsi" w:eastAsia="Times New Roman" w:hAnsiTheme="minorHAnsi" w:cstheme="minorHAnsi"/>
@@ -2976,21 +2750,7 @@
         <w:rPr>
           <w:rFonts w:asciiTheme="minorHAnsi" w:eastAsia="Times New Roman" w:hAnsiTheme="minorHAnsi" w:cstheme="minorHAnsi"/>
         </w:rPr>
-        <w:t>checkbox.spec</w:t>
-      </w:r>
-      <w:proofErr w:type="gramEnd"/>
-      <w:r>
-        <w:rPr>
-          <w:rFonts w:asciiTheme="minorHAnsi" w:eastAsia="Times New Roman" w:hAnsiTheme="minorHAnsi" w:cstheme="minorHAnsi"/>
-        </w:rPr>
-        <w:t>.ts</w:t>
-      </w:r>
-      <w:proofErr w:type="spellEnd"/>
-      <w:r>
-        <w:rPr>
-          <w:rFonts w:asciiTheme="minorHAnsi" w:eastAsia="Times New Roman" w:hAnsiTheme="minorHAnsi" w:cstheme="minorHAnsi"/>
-        </w:rPr>
-        <w:t xml:space="preserve"> file.</w:t>
+        <w:t>checkbox.spec.ts file.</w:t>
       </w:r>
       <w:r>
         <w:rPr>
@@ -3127,21 +2887,7 @@
         <w:rPr>
           <w:rFonts w:asciiTheme="minorHAnsi" w:eastAsia="Times New Roman" w:hAnsiTheme="minorHAnsi" w:cstheme="minorHAnsi"/>
         </w:rPr>
-        <w:t xml:space="preserve">Should function </w:t>
-      </w:r>
-      <w:proofErr w:type="spellStart"/>
-      <w:r>
-        <w:rPr>
-          <w:rFonts w:asciiTheme="minorHAnsi" w:eastAsia="Times New Roman" w:hAnsiTheme="minorHAnsi" w:cstheme="minorHAnsi"/>
-        </w:rPr>
-        <w:t>checkboxDisabled</w:t>
-      </w:r>
-      <w:proofErr w:type="spellEnd"/>
-      <w:r>
-        <w:rPr>
-          <w:rFonts w:asciiTheme="minorHAnsi" w:eastAsia="Times New Roman" w:hAnsiTheme="minorHAnsi" w:cstheme="minorHAnsi"/>
-        </w:rPr>
-        <w:t xml:space="preserve"> is call.</w:t>
+        <w:t>Should function checkboxDisabled is call.</w:t>
       </w:r>
     </w:p>
     <w:p>
@@ -3159,21 +2905,7 @@
         <w:rPr>
           <w:rFonts w:asciiTheme="minorHAnsi" w:eastAsia="Times New Roman" w:hAnsiTheme="minorHAnsi" w:cstheme="minorHAnsi"/>
         </w:rPr>
-        <w:t xml:space="preserve">Should function </w:t>
-      </w:r>
-      <w:proofErr w:type="spellStart"/>
-      <w:r>
-        <w:rPr>
-          <w:rFonts w:asciiTheme="minorHAnsi" w:eastAsia="Times New Roman" w:hAnsiTheme="minorHAnsi" w:cstheme="minorHAnsi"/>
-        </w:rPr>
-        <w:t>checkboxDisabled</w:t>
-      </w:r>
-      <w:proofErr w:type="spellEnd"/>
-      <w:r>
-        <w:rPr>
-          <w:rFonts w:asciiTheme="minorHAnsi" w:eastAsia="Times New Roman" w:hAnsiTheme="minorHAnsi" w:cstheme="minorHAnsi"/>
-        </w:rPr>
-        <w:t xml:space="preserve"> is call and state select false.</w:t>
+        <w:t>Should function checkboxDisabled is call and state select false.</w:t>
       </w:r>
     </w:p>
     <w:p>
@@ -3191,21 +2923,7 @@
         <w:rPr>
           <w:rFonts w:asciiTheme="minorHAnsi" w:eastAsia="Times New Roman" w:hAnsiTheme="minorHAnsi" w:cstheme="minorHAnsi"/>
         </w:rPr>
-        <w:t xml:space="preserve">Should function </w:t>
-      </w:r>
-      <w:proofErr w:type="spellStart"/>
-      <w:r>
-        <w:rPr>
-          <w:rFonts w:asciiTheme="minorHAnsi" w:eastAsia="Times New Roman" w:hAnsiTheme="minorHAnsi" w:cstheme="minorHAnsi"/>
-        </w:rPr>
-        <w:t>checkboxDisabled</w:t>
-      </w:r>
-      <w:proofErr w:type="spellEnd"/>
-      <w:r>
-        <w:rPr>
-          <w:rFonts w:asciiTheme="minorHAnsi" w:eastAsia="Times New Roman" w:hAnsiTheme="minorHAnsi" w:cstheme="minorHAnsi"/>
-        </w:rPr>
-        <w:t xml:space="preserve"> is call and state select true.</w:t>
+        <w:t>Should function checkboxDisabled is call and state select true.</w:t>
       </w:r>
     </w:p>
     <w:p>
@@ -3223,21 +2941,7 @@
         <w:rPr>
           <w:rFonts w:asciiTheme="minorHAnsi" w:eastAsia="Times New Roman" w:hAnsiTheme="minorHAnsi" w:cstheme="minorHAnsi"/>
         </w:rPr>
-        <w:t xml:space="preserve">Should check default value of </w:t>
-      </w:r>
-      <w:proofErr w:type="spellStart"/>
-      <w:r>
-        <w:rPr>
-          <w:rFonts w:asciiTheme="minorHAnsi" w:eastAsia="Times New Roman" w:hAnsiTheme="minorHAnsi" w:cstheme="minorHAnsi"/>
-        </w:rPr>
-        <w:t>isCheckboxSelected</w:t>
-      </w:r>
-      <w:proofErr w:type="spellEnd"/>
-      <w:r>
-        <w:rPr>
-          <w:rFonts w:asciiTheme="minorHAnsi" w:eastAsia="Times New Roman" w:hAnsiTheme="minorHAnsi" w:cstheme="minorHAnsi"/>
-        </w:rPr>
-        <w:t xml:space="preserve"> is undefined.</w:t>
+        <w:t>Should check default value of isCheckboxSelected is undefined.</w:t>
       </w:r>
     </w:p>
     <w:p>
@@ -5912,7 +5616,7 @@
 </file>
 
 <file path=customXml/itemProps1.xml><?xml version="1.0" encoding="utf-8"?>
-<ds:datastoreItem xmlns:ds="http://schemas.openxmlformats.org/officeDocument/2006/customXml" ds:itemID="{F846D753-C70F-422D-94BA-7671BFA650A8}">
+<ds:datastoreItem xmlns:ds="http://schemas.openxmlformats.org/officeDocument/2006/customXml" ds:itemID="{ECEF5449-57CA-4497-8EFB-6870E85CA659}">
   <ds:schemaRefs>
     <ds:schemaRef ds:uri="http://schemas.openxmlformats.org/officeDocument/2006/bibliography"/>
   </ds:schemaRefs>

</xml_diff>

<commit_message>
dynamically variable pass to single checkbox from selector and perform operations
</commit_message>
<xml_diff>
--- a/packages/singlecheckbox/Technical-specification-templete-checkbox-button.docx
+++ b/packages/singlecheckbox/Technical-specification-templete-checkbox-button.docx
@@ -18,6 +18,13 @@
           <w:sz w:val="36"/>
         </w:rPr>
         <w:t xml:space="preserve">Component </w:t>
+      </w:r>
+      <w:r>
+        <w:rPr>
+          <w:b/>
+          <w:sz w:val="36"/>
+        </w:rPr>
+        <w:t>single</w:t>
       </w:r>
       <w:r>
         <w:rPr>
@@ -1556,10 +1563,10 @@
           <w:szCs w:val="24"/>
         </w:rPr>
         <w:drawing>
-          <wp:inline distT="0" distB="0" distL="0" distR="0" wp14:anchorId="495E390A" wp14:editId="326E10D5">
-            <wp:extent cx="5876925" cy="1047750"/>
-            <wp:effectExtent l="0" t="0" r="9525" b="0"/>
-            <wp:docPr id="1" name="Picture 1"/>
+          <wp:inline distT="0" distB="0" distL="0" distR="0" wp14:anchorId="7B403B75" wp14:editId="6D6F2184">
+            <wp:extent cx="4754880" cy="1280160"/>
+            <wp:effectExtent l="0" t="0" r="7620" b="0"/>
+            <wp:docPr id="6" name="Picture 6"/>
             <wp:cNvGraphicFramePr>
               <a:graphicFrameLocks xmlns:a="http://schemas.openxmlformats.org/drawingml/2006/main" noChangeAspect="1"/>
             </wp:cNvGraphicFramePr>
@@ -1567,7 +1574,7 @@
               <a:graphicData uri="http://schemas.openxmlformats.org/drawingml/2006/picture">
                 <pic:pic xmlns:pic="http://schemas.openxmlformats.org/drawingml/2006/picture">
                   <pic:nvPicPr>
-                    <pic:cNvPr id="0" name="Picture 1"/>
+                    <pic:cNvPr id="0" name="Picture 3"/>
                     <pic:cNvPicPr>
                       <a:picLocks noChangeAspect="1" noChangeArrowheads="1"/>
                     </pic:cNvPicPr>
@@ -1588,7 +1595,7 @@
                   <pic:spPr bwMode="auto">
                     <a:xfrm>
                       <a:off x="0" y="0"/>
-                      <a:ext cx="5876925" cy="1047750"/>
+                      <a:ext cx="4754880" cy="1280160"/>
                     </a:xfrm>
                     <a:prstGeom prst="rect">
                       <a:avLst/>
@@ -1658,10 +1665,10 @@
           <w:szCs w:val="24"/>
         </w:rPr>
         <w:drawing>
-          <wp:inline distT="0" distB="0" distL="0" distR="0" wp14:anchorId="6372C47E" wp14:editId="63601473">
-            <wp:extent cx="5876925" cy="1009650"/>
+          <wp:inline distT="0" distB="0" distL="0" distR="0" wp14:anchorId="627569B8" wp14:editId="2F70CE82">
+            <wp:extent cx="4543425" cy="1276350"/>
             <wp:effectExtent l="0" t="0" r="9525" b="0"/>
-            <wp:docPr id="2" name="Picture 2"/>
+            <wp:docPr id="7" name="Picture 7"/>
             <wp:cNvGraphicFramePr>
               <a:graphicFrameLocks xmlns:a="http://schemas.openxmlformats.org/drawingml/2006/main" noChangeAspect="1"/>
             </wp:cNvGraphicFramePr>
@@ -1669,7 +1676,7 @@
               <a:graphicData uri="http://schemas.openxmlformats.org/drawingml/2006/picture">
                 <pic:pic xmlns:pic="http://schemas.openxmlformats.org/drawingml/2006/picture">
                   <pic:nvPicPr>
-                    <pic:cNvPr id="0" name="Picture 2"/>
+                    <pic:cNvPr id="0" name="Picture 4"/>
                     <pic:cNvPicPr>
                       <a:picLocks noChangeAspect="1" noChangeArrowheads="1"/>
                     </pic:cNvPicPr>
@@ -1690,7 +1697,7 @@
                   <pic:spPr bwMode="auto">
                     <a:xfrm>
                       <a:off x="0" y="0"/>
-                      <a:ext cx="5876925" cy="1009650"/>
+                      <a:ext cx="4543425" cy="1276350"/>
                     </a:xfrm>
                     <a:prstGeom prst="rect">
                       <a:avLst/>
@@ -1715,109 +1722,6 @@
           <w:rFonts w:asciiTheme="minorHAnsi" w:hAnsiTheme="minorHAnsi" w:cstheme="minorHAnsi"/>
         </w:rPr>
       </w:pPr>
-      <w:r>
-        <w:rPr>
-          <w:rFonts w:asciiTheme="minorHAnsi" w:hAnsiTheme="minorHAnsi" w:cstheme="minorHAnsi"/>
-          <w:b/>
-          <w:bCs/>
-        </w:rPr>
-        <w:t>Group Checkbox</w:t>
-      </w:r>
-      <w:r>
-        <w:rPr>
-          <w:rFonts w:asciiTheme="minorHAnsi" w:hAnsiTheme="minorHAnsi" w:cstheme="minorHAnsi"/>
-          <w:b/>
-          <w:bCs/>
-        </w:rPr>
-        <w:t xml:space="preserve"> </w:t>
-      </w:r>
-      <w:r>
-        <w:rPr>
-          <w:rFonts w:asciiTheme="minorHAnsi" w:hAnsiTheme="minorHAnsi" w:cstheme="minorHAnsi"/>
-          <w:b/>
-          <w:bCs/>
-        </w:rPr>
-        <w:t>–</w:t>
-      </w:r>
-      <w:r>
-        <w:rPr>
-          <w:rFonts w:asciiTheme="minorHAnsi" w:hAnsiTheme="minorHAnsi" w:cstheme="minorHAnsi"/>
-          <w:b/>
-          <w:bCs/>
-        </w:rPr>
-        <w:t xml:space="preserve"> </w:t>
-      </w:r>
-      <w:r>
-        <w:rPr>
-          <w:rFonts w:asciiTheme="minorHAnsi" w:hAnsiTheme="minorHAnsi" w:cstheme="minorHAnsi"/>
-        </w:rPr>
-        <w:t>User can select one or two option from checkbox button.</w:t>
-      </w:r>
-    </w:p>
-    <w:p>
-      <w:pPr>
-        <w:pStyle w:val="NormalWeb"/>
-        <w:shd w:val="clear" w:color="auto" w:fill="FFFFFF"/>
-        <w:rPr>
-          <w:rFonts w:asciiTheme="minorHAnsi" w:hAnsiTheme="minorHAnsi" w:cstheme="minorHAnsi"/>
-        </w:rPr>
-      </w:pPr>
-      <w:r>
-        <w:rPr>
-          <w:rFonts w:asciiTheme="minorHAnsi" w:hAnsiTheme="minorHAnsi" w:cstheme="minorHAnsi"/>
-          <w:noProof/>
-        </w:rPr>
-        <w:drawing>
-          <wp:inline distT="0" distB="0" distL="0" distR="0" wp14:anchorId="26B5C52E" wp14:editId="0026936A">
-            <wp:extent cx="5876925" cy="1390650"/>
-            <wp:effectExtent l="0" t="0" r="9525" b="0"/>
-            <wp:docPr id="3" name="Picture 3"/>
-            <wp:cNvGraphicFramePr>
-              <a:graphicFrameLocks xmlns:a="http://schemas.openxmlformats.org/drawingml/2006/main" noChangeAspect="1"/>
-            </wp:cNvGraphicFramePr>
-            <a:graphic xmlns:a="http://schemas.openxmlformats.org/drawingml/2006/main">
-              <a:graphicData uri="http://schemas.openxmlformats.org/drawingml/2006/picture">
-                <pic:pic xmlns:pic="http://schemas.openxmlformats.org/drawingml/2006/picture">
-                  <pic:nvPicPr>
-                    <pic:cNvPr id="0" name="Picture 3"/>
-                    <pic:cNvPicPr>
-                      <a:picLocks noChangeAspect="1" noChangeArrowheads="1"/>
-                    </pic:cNvPicPr>
-                  </pic:nvPicPr>
-                  <pic:blipFill>
-                    <a:blip r:embed="rId10">
-                      <a:extLst>
-                        <a:ext uri="{28A0092B-C50C-407E-A947-70E740481C1C}">
-                          <a14:useLocalDpi xmlns:a14="http://schemas.microsoft.com/office/drawing/2010/main" val="0"/>
-                        </a:ext>
-                      </a:extLst>
-                    </a:blip>
-                    <a:srcRect/>
-                    <a:stretch>
-                      <a:fillRect/>
-                    </a:stretch>
-                  </pic:blipFill>
-                  <pic:spPr bwMode="auto">
-                    <a:xfrm>
-                      <a:off x="0" y="0"/>
-                      <a:ext cx="5876925" cy="1390650"/>
-                    </a:xfrm>
-                    <a:prstGeom prst="rect">
-                      <a:avLst/>
-                    </a:prstGeom>
-                    <a:noFill/>
-                    <a:ln>
-                      <a:noFill/>
-                    </a:ln>
-                  </pic:spPr>
-                </pic:pic>
-              </a:graphicData>
-            </a:graphic>
-          </wp:inline>
-        </w:drawing>
-      </w:r>
-      <w:bookmarkStart w:id="16" w:name="_GoBack"/>
-      <w:bookmarkEnd w:id="16"/>
     </w:p>
     <w:p>
       <w:pPr>
@@ -1834,7 +1738,7 @@
           <w:szCs w:val="28"/>
         </w:rPr>
       </w:pPr>
-      <w:bookmarkStart w:id="17" w:name="_Toc51418515"/>
+      <w:bookmarkStart w:id="16" w:name="_Toc51418515"/>
       <w:r>
         <w:rPr>
           <w:rFonts w:asciiTheme="minorHAnsi" w:hAnsiTheme="minorHAnsi" w:cstheme="minorHAnsi"/>
@@ -1845,7 +1749,7 @@
         <w:lastRenderedPageBreak/>
         <w:t>Risks</w:t>
       </w:r>
-      <w:bookmarkEnd w:id="17"/>
+      <w:bookmarkEnd w:id="16"/>
     </w:p>
     <w:p>
       <w:pPr>
@@ -1882,9 +1786,9 @@
           <w:rFonts w:eastAsia="Times New Roman"/>
         </w:rPr>
       </w:pPr>
-      <w:bookmarkStart w:id="18" w:name="_Toc163464104"/>
-      <w:bookmarkStart w:id="19" w:name="_Toc163464281"/>
-      <w:bookmarkStart w:id="20" w:name="_Toc51418516"/>
+      <w:bookmarkStart w:id="17" w:name="_Toc163464104"/>
+      <w:bookmarkStart w:id="18" w:name="_Toc163464281"/>
+      <w:bookmarkStart w:id="19" w:name="_Toc51418516"/>
       <w:r>
         <w:rPr>
           <w:rFonts w:asciiTheme="minorHAnsi" w:hAnsiTheme="minorHAnsi" w:cstheme="minorHAnsi"/>
@@ -1912,9 +1816,9 @@
         </w:rPr>
         <w:t xml:space="preserve"> of Scope</w:t>
       </w:r>
+      <w:bookmarkEnd w:id="17"/>
       <w:bookmarkEnd w:id="18"/>
       <w:bookmarkEnd w:id="19"/>
-      <w:bookmarkEnd w:id="20"/>
     </w:p>
     <w:p>
       <w:pPr>
@@ -1927,10 +1831,10 @@
           <w:szCs w:val="24"/>
         </w:rPr>
       </w:pPr>
-      <w:bookmarkStart w:id="21" w:name="_Toc163464108"/>
-      <w:bookmarkStart w:id="22" w:name="_Toc163464285"/>
-      <w:bookmarkStart w:id="23" w:name="_Toc51418517"/>
-      <w:bookmarkStart w:id="24" w:name="HLP_Business_Requirements_section"/>
+      <w:bookmarkStart w:id="20" w:name="_Toc163464108"/>
+      <w:bookmarkStart w:id="21" w:name="_Toc163464285"/>
+      <w:bookmarkStart w:id="22" w:name="_Toc51418517"/>
+      <w:bookmarkStart w:id="23" w:name="HLP_Business_Requirements_section"/>
       <w:bookmarkEnd w:id="12"/>
       <w:r>
         <w:rPr>
@@ -1945,17 +1849,6 @@
     <w:p>
       <w:pPr>
         <w:pStyle w:val="SectionHeader"/>
-        <w:ind w:left="360"/>
-        <w:rPr>
-          <w:rFonts w:eastAsia="Times New Roman" w:cstheme="minorHAnsi"/>
-          <w:sz w:val="28"/>
-          <w:szCs w:val="28"/>
-        </w:rPr>
-      </w:pPr>
-    </w:p>
-    <w:p>
-      <w:pPr>
-        <w:pStyle w:val="SectionHeader"/>
         <w:rPr>
           <w:rFonts w:asciiTheme="minorHAnsi" w:hAnsiTheme="minorHAnsi" w:cstheme="minorHAnsi"/>
           <w:color w:val="2E74B5" w:themeColor="accent1" w:themeShade="BF"/>
@@ -1981,9 +1874,9 @@
         </w:rPr>
         <w:t>. Technical Specifications</w:t>
       </w:r>
+      <w:bookmarkEnd w:id="20"/>
       <w:bookmarkEnd w:id="21"/>
       <w:bookmarkEnd w:id="22"/>
-      <w:bookmarkEnd w:id="23"/>
     </w:p>
     <w:p>
       <w:pPr>
@@ -1995,9 +1888,9 @@
           <w:szCs w:val="24"/>
         </w:rPr>
       </w:pPr>
-      <w:bookmarkStart w:id="25" w:name="_Toc51418518"/>
-      <w:bookmarkStart w:id="26" w:name="_Toc163464109"/>
-      <w:bookmarkStart w:id="27" w:name="_Toc163464286"/>
+      <w:bookmarkStart w:id="24" w:name="_Toc51418518"/>
+      <w:bookmarkStart w:id="25" w:name="_Toc163464109"/>
+      <w:bookmarkStart w:id="26" w:name="_Toc163464286"/>
       <w:r>
         <w:rPr>
           <w:rFonts w:asciiTheme="minorHAnsi" w:eastAsia="Times New Roman" w:hAnsiTheme="minorHAnsi" w:cstheme="minorHAnsi"/>
@@ -2086,10 +1979,7 @@
     <w:p>
       <w:pPr>
         <w:pStyle w:val="SectionHeader"/>
-        <w:numPr>
-          <w:ilvl w:val="0"/>
-          <w:numId w:val="7"/>
-        </w:numPr>
+        <w:ind w:left="165"/>
         <w:rPr>
           <w:rFonts w:asciiTheme="minorHAnsi" w:eastAsia="Times New Roman" w:hAnsiTheme="minorHAnsi" w:cstheme="minorHAnsi"/>
           <w:b w:val="0"/>
@@ -2104,8 +1994,1388 @@
           <w:bCs w:val="0"/>
           <w:szCs w:val="24"/>
         </w:rPr>
-        <w:t>User can select group of options from checkbox list. When clicking on checkbox or container.</w:t>
-      </w:r>
+        <w:t>Following Attribute is used for chechbox : -</w:t>
+      </w:r>
+    </w:p>
+    <w:tbl>
+      <w:tblPr>
+        <w:tblW w:w="9252" w:type="dxa"/>
+        <w:tblBorders>
+          <w:top w:val="single" w:sz="6" w:space="0" w:color="C1C7D0"/>
+          <w:left w:val="single" w:sz="6" w:space="0" w:color="C1C7D0"/>
+          <w:bottom w:val="single" w:sz="6" w:space="0" w:color="C1C7D0"/>
+          <w:right w:val="single" w:sz="6" w:space="0" w:color="C1C7D0"/>
+        </w:tblBorders>
+        <w:shd w:val="clear" w:color="auto" w:fill="FFFFFF"/>
+        <w:tblCellMar>
+          <w:top w:w="15" w:type="dxa"/>
+          <w:left w:w="15" w:type="dxa"/>
+          <w:bottom w:w="15" w:type="dxa"/>
+          <w:right w:w="15" w:type="dxa"/>
+        </w:tblCellMar>
+        <w:tblLook w:val="04A0" w:firstRow="1" w:lastRow="0" w:firstColumn="1" w:lastColumn="0" w:noHBand="0" w:noVBand="1"/>
+      </w:tblPr>
+      <w:tblGrid>
+        <w:gridCol w:w="1080"/>
+        <w:gridCol w:w="1158"/>
+        <w:gridCol w:w="1187"/>
+        <w:gridCol w:w="5827"/>
+      </w:tblGrid>
+      <w:tr>
+        <w:trPr>
+          <w:trHeight w:val="561"/>
+        </w:trPr>
+        <w:tc>
+          <w:tcPr>
+            <w:tcW w:w="0" w:type="auto"/>
+            <w:tcBorders>
+              <w:top w:val="single" w:sz="6" w:space="0" w:color="C1C7D0"/>
+              <w:left w:val="single" w:sz="6" w:space="0" w:color="C1C7D0"/>
+              <w:bottom w:val="single" w:sz="2" w:space="0" w:color="C1C7D0"/>
+              <w:right w:val="single" w:sz="2" w:space="0" w:color="C1C7D0"/>
+            </w:tcBorders>
+            <w:shd w:val="clear" w:color="auto" w:fill="F4F5F7"/>
+            <w:tcMar>
+              <w:top w:w="120" w:type="dxa"/>
+              <w:left w:w="120" w:type="dxa"/>
+              <w:bottom w:w="120" w:type="dxa"/>
+              <w:right w:w="120" w:type="dxa"/>
+            </w:tcMar>
+            <w:hideMark/>
+          </w:tcPr>
+          <w:p>
+            <w:pPr>
+              <w:spacing w:after="0" w:line="240" w:lineRule="auto"/>
+              <w:rPr>
+                <w:rFonts w:eastAsia="Times New Roman" w:cstheme="minorHAnsi"/>
+                <w:b/>
+                <w:bCs/>
+                <w:sz w:val="24"/>
+                <w:szCs w:val="24"/>
+              </w:rPr>
+            </w:pPr>
+            <w:r>
+              <w:rPr>
+                <w:rFonts w:eastAsia="Times New Roman" w:cstheme="minorHAnsi"/>
+                <w:b/>
+                <w:bCs/>
+                <w:sz w:val="24"/>
+                <w:szCs w:val="24"/>
+              </w:rPr>
+              <w:t>n</w:t>
+            </w:r>
+            <w:r>
+              <w:rPr>
+                <w:rFonts w:eastAsia="Times New Roman" w:cstheme="minorHAnsi"/>
+                <w:b/>
+                <w:bCs/>
+                <w:sz w:val="24"/>
+                <w:szCs w:val="24"/>
+              </w:rPr>
+              <w:t>ame</w:t>
+            </w:r>
+          </w:p>
+        </w:tc>
+        <w:tc>
+          <w:tcPr>
+            <w:tcW w:w="0" w:type="auto"/>
+            <w:tcBorders>
+              <w:top w:val="single" w:sz="6" w:space="0" w:color="C1C7D0"/>
+              <w:left w:val="single" w:sz="6" w:space="0" w:color="C1C7D0"/>
+              <w:bottom w:val="single" w:sz="2" w:space="0" w:color="C1C7D0"/>
+              <w:right w:val="single" w:sz="2" w:space="0" w:color="C1C7D0"/>
+            </w:tcBorders>
+            <w:shd w:val="clear" w:color="auto" w:fill="F4F5F7"/>
+            <w:tcMar>
+              <w:top w:w="120" w:type="dxa"/>
+              <w:left w:w="120" w:type="dxa"/>
+              <w:bottom w:w="120" w:type="dxa"/>
+              <w:right w:w="120" w:type="dxa"/>
+            </w:tcMar>
+            <w:hideMark/>
+          </w:tcPr>
+          <w:p>
+            <w:pPr>
+              <w:spacing w:after="0" w:line="240" w:lineRule="auto"/>
+              <w:rPr>
+                <w:rFonts w:eastAsia="Times New Roman" w:cstheme="minorHAnsi"/>
+                <w:b/>
+                <w:bCs/>
+                <w:sz w:val="24"/>
+                <w:szCs w:val="24"/>
+              </w:rPr>
+            </w:pPr>
+            <w:r>
+              <w:rPr>
+                <w:rFonts w:eastAsia="Times New Roman" w:cstheme="minorHAnsi"/>
+                <w:b/>
+                <w:bCs/>
+                <w:sz w:val="24"/>
+                <w:szCs w:val="24"/>
+              </w:rPr>
+              <w:t>Attribute</w:t>
+            </w:r>
+          </w:p>
+        </w:tc>
+        <w:tc>
+          <w:tcPr>
+            <w:tcW w:w="0" w:type="auto"/>
+            <w:tcBorders>
+              <w:top w:val="single" w:sz="6" w:space="0" w:color="C1C7D0"/>
+              <w:left w:val="single" w:sz="6" w:space="0" w:color="C1C7D0"/>
+              <w:bottom w:val="single" w:sz="2" w:space="0" w:color="C1C7D0"/>
+              <w:right w:val="single" w:sz="2" w:space="0" w:color="C1C7D0"/>
+            </w:tcBorders>
+            <w:shd w:val="clear" w:color="auto" w:fill="F4F5F7"/>
+            <w:tcMar>
+              <w:top w:w="120" w:type="dxa"/>
+              <w:left w:w="120" w:type="dxa"/>
+              <w:bottom w:w="120" w:type="dxa"/>
+              <w:right w:w="120" w:type="dxa"/>
+            </w:tcMar>
+            <w:hideMark/>
+          </w:tcPr>
+          <w:p>
+            <w:pPr>
+              <w:spacing w:after="0" w:line="240" w:lineRule="auto"/>
+              <w:rPr>
+                <w:rFonts w:eastAsia="Times New Roman" w:cstheme="minorHAnsi"/>
+                <w:b/>
+                <w:bCs/>
+                <w:sz w:val="24"/>
+                <w:szCs w:val="24"/>
+              </w:rPr>
+            </w:pPr>
+            <w:r>
+              <w:rPr>
+                <w:rFonts w:eastAsia="Times New Roman" w:cstheme="minorHAnsi"/>
+                <w:b/>
+                <w:bCs/>
+                <w:sz w:val="24"/>
+                <w:szCs w:val="24"/>
+              </w:rPr>
+              <w:t>Access Modifier</w:t>
+            </w:r>
+          </w:p>
+        </w:tc>
+        <w:tc>
+          <w:tcPr>
+            <w:tcW w:w="0" w:type="auto"/>
+            <w:tcBorders>
+              <w:top w:val="single" w:sz="6" w:space="0" w:color="C1C7D0"/>
+              <w:left w:val="single" w:sz="6" w:space="0" w:color="C1C7D0"/>
+              <w:bottom w:val="single" w:sz="2" w:space="0" w:color="C1C7D0"/>
+              <w:right w:val="single" w:sz="2" w:space="0" w:color="C1C7D0"/>
+            </w:tcBorders>
+            <w:shd w:val="clear" w:color="auto" w:fill="F4F5F7"/>
+            <w:tcMar>
+              <w:top w:w="120" w:type="dxa"/>
+              <w:left w:w="120" w:type="dxa"/>
+              <w:bottom w:w="120" w:type="dxa"/>
+              <w:right w:w="120" w:type="dxa"/>
+            </w:tcMar>
+            <w:hideMark/>
+          </w:tcPr>
+          <w:p>
+            <w:pPr>
+              <w:spacing w:after="0" w:line="240" w:lineRule="auto"/>
+              <w:rPr>
+                <w:rFonts w:eastAsia="Times New Roman" w:cstheme="minorHAnsi"/>
+                <w:b/>
+                <w:bCs/>
+                <w:sz w:val="24"/>
+                <w:szCs w:val="24"/>
+              </w:rPr>
+            </w:pPr>
+            <w:r>
+              <w:rPr>
+                <w:rFonts w:eastAsia="Times New Roman" w:cstheme="minorHAnsi"/>
+                <w:b/>
+                <w:bCs/>
+                <w:sz w:val="24"/>
+                <w:szCs w:val="24"/>
+              </w:rPr>
+              <w:t>Description</w:t>
+            </w:r>
+          </w:p>
+        </w:tc>
+      </w:tr>
+      <w:tr>
+        <w:trPr>
+          <w:trHeight w:val="561"/>
+        </w:trPr>
+        <w:tc>
+          <w:tcPr>
+            <w:tcW w:w="0" w:type="auto"/>
+            <w:tcBorders>
+              <w:top w:val="single" w:sz="6" w:space="0" w:color="C1C7D0"/>
+              <w:left w:val="single" w:sz="6" w:space="0" w:color="C1C7D0"/>
+              <w:bottom w:val="single" w:sz="2" w:space="0" w:color="C1C7D0"/>
+              <w:right w:val="single" w:sz="2" w:space="0" w:color="C1C7D0"/>
+            </w:tcBorders>
+            <w:shd w:val="clear" w:color="auto" w:fill="FFFFFF"/>
+            <w:tcMar>
+              <w:top w:w="120" w:type="dxa"/>
+              <w:left w:w="120" w:type="dxa"/>
+              <w:bottom w:w="120" w:type="dxa"/>
+              <w:right w:w="120" w:type="dxa"/>
+            </w:tcMar>
+            <w:hideMark/>
+          </w:tcPr>
+          <w:p>
+            <w:pPr>
+              <w:spacing w:after="0" w:line="240" w:lineRule="auto"/>
+              <w:rPr>
+                <w:rFonts w:eastAsia="Times New Roman" w:cstheme="minorHAnsi"/>
+                <w:sz w:val="24"/>
+                <w:szCs w:val="24"/>
+              </w:rPr>
+            </w:pPr>
+            <w:r>
+              <w:rPr>
+                <w:rFonts w:eastAsia="Times New Roman" w:cstheme="minorHAnsi"/>
+                <w:sz w:val="24"/>
+                <w:szCs w:val="24"/>
+              </w:rPr>
+              <w:t>checked</w:t>
+            </w:r>
+          </w:p>
+        </w:tc>
+        <w:tc>
+          <w:tcPr>
+            <w:tcW w:w="0" w:type="auto"/>
+            <w:tcBorders>
+              <w:top w:val="single" w:sz="6" w:space="0" w:color="C1C7D0"/>
+              <w:left w:val="single" w:sz="6" w:space="0" w:color="C1C7D0"/>
+              <w:bottom w:val="single" w:sz="2" w:space="0" w:color="C1C7D0"/>
+              <w:right w:val="single" w:sz="2" w:space="0" w:color="C1C7D0"/>
+            </w:tcBorders>
+            <w:shd w:val="clear" w:color="auto" w:fill="FFFFFF"/>
+            <w:tcMar>
+              <w:top w:w="120" w:type="dxa"/>
+              <w:left w:w="120" w:type="dxa"/>
+              <w:bottom w:w="120" w:type="dxa"/>
+              <w:right w:w="120" w:type="dxa"/>
+            </w:tcMar>
+            <w:hideMark/>
+          </w:tcPr>
+          <w:p>
+            <w:pPr>
+              <w:spacing w:after="0" w:line="240" w:lineRule="auto"/>
+              <w:rPr>
+                <w:rFonts w:eastAsia="Times New Roman" w:cstheme="minorHAnsi"/>
+                <w:sz w:val="24"/>
+                <w:szCs w:val="24"/>
+              </w:rPr>
+            </w:pPr>
+            <w:r>
+              <w:rPr>
+                <w:rFonts w:eastAsia="Times New Roman" w:cstheme="minorHAnsi"/>
+                <w:sz w:val="24"/>
+                <w:szCs w:val="24"/>
+              </w:rPr>
+              <w:t>checked</w:t>
+            </w:r>
+          </w:p>
+        </w:tc>
+        <w:tc>
+          <w:tcPr>
+            <w:tcW w:w="0" w:type="auto"/>
+            <w:tcBorders>
+              <w:top w:val="single" w:sz="6" w:space="0" w:color="C1C7D0"/>
+              <w:left w:val="single" w:sz="6" w:space="0" w:color="C1C7D0"/>
+              <w:bottom w:val="single" w:sz="2" w:space="0" w:color="C1C7D0"/>
+              <w:right w:val="single" w:sz="2" w:space="0" w:color="C1C7D0"/>
+            </w:tcBorders>
+            <w:shd w:val="clear" w:color="auto" w:fill="FFFFFF"/>
+            <w:tcMar>
+              <w:top w:w="120" w:type="dxa"/>
+              <w:left w:w="120" w:type="dxa"/>
+              <w:bottom w:w="120" w:type="dxa"/>
+              <w:right w:w="120" w:type="dxa"/>
+            </w:tcMar>
+            <w:hideMark/>
+          </w:tcPr>
+          <w:p>
+            <w:pPr>
+              <w:spacing w:after="0" w:line="240" w:lineRule="auto"/>
+              <w:rPr>
+                <w:rFonts w:eastAsia="Times New Roman" w:cstheme="minorHAnsi"/>
+                <w:sz w:val="24"/>
+                <w:szCs w:val="24"/>
+              </w:rPr>
+            </w:pPr>
+            <w:r>
+              <w:rPr>
+                <w:rFonts w:eastAsia="Times New Roman" w:cstheme="minorHAnsi"/>
+                <w:sz w:val="24"/>
+                <w:szCs w:val="24"/>
+              </w:rPr>
+              <w:t>Public</w:t>
+            </w:r>
+          </w:p>
+        </w:tc>
+        <w:tc>
+          <w:tcPr>
+            <w:tcW w:w="0" w:type="auto"/>
+            <w:tcBorders>
+              <w:top w:val="single" w:sz="6" w:space="0" w:color="C1C7D0"/>
+              <w:left w:val="single" w:sz="6" w:space="0" w:color="C1C7D0"/>
+              <w:bottom w:val="single" w:sz="2" w:space="0" w:color="C1C7D0"/>
+              <w:right w:val="single" w:sz="2" w:space="0" w:color="C1C7D0"/>
+            </w:tcBorders>
+            <w:shd w:val="clear" w:color="auto" w:fill="FFFFFF"/>
+            <w:tcMar>
+              <w:top w:w="120" w:type="dxa"/>
+              <w:left w:w="120" w:type="dxa"/>
+              <w:bottom w:w="120" w:type="dxa"/>
+              <w:right w:w="120" w:type="dxa"/>
+            </w:tcMar>
+            <w:hideMark/>
+          </w:tcPr>
+          <w:p>
+            <w:pPr>
+              <w:spacing w:after="0" w:line="240" w:lineRule="auto"/>
+              <w:rPr>
+                <w:rFonts w:eastAsia="Times New Roman" w:cstheme="minorHAnsi"/>
+                <w:sz w:val="24"/>
+                <w:szCs w:val="24"/>
+              </w:rPr>
+            </w:pPr>
+            <w:r>
+              <w:rPr>
+                <w:rFonts w:eastAsia="Times New Roman" w:cstheme="minorHAnsi"/>
+                <w:sz w:val="24"/>
+                <w:szCs w:val="24"/>
+              </w:rPr>
+              <w:t>This property is used to change the state of a checkbox.</w:t>
+            </w:r>
+          </w:p>
+        </w:tc>
+      </w:tr>
+      <w:tr>
+        <w:trPr>
+          <w:trHeight w:val="288"/>
+        </w:trPr>
+        <w:tc>
+          <w:tcPr>
+            <w:tcW w:w="0" w:type="auto"/>
+            <w:tcBorders>
+              <w:top w:val="single" w:sz="6" w:space="0" w:color="C1C7D0"/>
+              <w:left w:val="single" w:sz="6" w:space="0" w:color="C1C7D0"/>
+              <w:bottom w:val="single" w:sz="2" w:space="0" w:color="C1C7D0"/>
+              <w:right w:val="single" w:sz="2" w:space="0" w:color="C1C7D0"/>
+            </w:tcBorders>
+            <w:shd w:val="clear" w:color="auto" w:fill="FFFFFF"/>
+            <w:tcMar>
+              <w:top w:w="120" w:type="dxa"/>
+              <w:left w:w="120" w:type="dxa"/>
+              <w:bottom w:w="120" w:type="dxa"/>
+              <w:right w:w="120" w:type="dxa"/>
+            </w:tcMar>
+            <w:hideMark/>
+          </w:tcPr>
+          <w:p>
+            <w:pPr>
+              <w:spacing w:after="0" w:line="240" w:lineRule="auto"/>
+              <w:rPr>
+                <w:rFonts w:eastAsia="Times New Roman" w:cstheme="minorHAnsi"/>
+                <w:sz w:val="24"/>
+                <w:szCs w:val="24"/>
+              </w:rPr>
+            </w:pPr>
+            <w:r>
+              <w:rPr>
+                <w:rFonts w:eastAsia="Times New Roman" w:cstheme="minorHAnsi"/>
+                <w:sz w:val="24"/>
+                <w:szCs w:val="24"/>
+              </w:rPr>
+              <w:t>disabled</w:t>
+            </w:r>
+          </w:p>
+        </w:tc>
+        <w:tc>
+          <w:tcPr>
+            <w:tcW w:w="0" w:type="auto"/>
+            <w:tcBorders>
+              <w:top w:val="single" w:sz="6" w:space="0" w:color="C1C7D0"/>
+              <w:left w:val="single" w:sz="6" w:space="0" w:color="C1C7D0"/>
+              <w:bottom w:val="single" w:sz="2" w:space="0" w:color="C1C7D0"/>
+              <w:right w:val="single" w:sz="2" w:space="0" w:color="C1C7D0"/>
+            </w:tcBorders>
+            <w:shd w:val="clear" w:color="auto" w:fill="FFFFFF"/>
+            <w:tcMar>
+              <w:top w:w="120" w:type="dxa"/>
+              <w:left w:w="120" w:type="dxa"/>
+              <w:bottom w:w="120" w:type="dxa"/>
+              <w:right w:w="120" w:type="dxa"/>
+            </w:tcMar>
+            <w:hideMark/>
+          </w:tcPr>
+          <w:p>
+            <w:pPr>
+              <w:spacing w:after="0" w:line="240" w:lineRule="auto"/>
+              <w:rPr>
+                <w:rFonts w:eastAsia="Times New Roman" w:cstheme="minorHAnsi"/>
+                <w:sz w:val="24"/>
+                <w:szCs w:val="24"/>
+              </w:rPr>
+            </w:pPr>
+            <w:r>
+              <w:rPr>
+                <w:rFonts w:eastAsia="Times New Roman" w:cstheme="minorHAnsi"/>
+                <w:sz w:val="24"/>
+                <w:szCs w:val="24"/>
+              </w:rPr>
+              <w:t>disabled</w:t>
+            </w:r>
+          </w:p>
+        </w:tc>
+        <w:tc>
+          <w:tcPr>
+            <w:tcW w:w="0" w:type="auto"/>
+            <w:tcBorders>
+              <w:top w:val="single" w:sz="6" w:space="0" w:color="C1C7D0"/>
+              <w:left w:val="single" w:sz="6" w:space="0" w:color="C1C7D0"/>
+              <w:bottom w:val="single" w:sz="2" w:space="0" w:color="C1C7D0"/>
+              <w:right w:val="single" w:sz="2" w:space="0" w:color="C1C7D0"/>
+            </w:tcBorders>
+            <w:shd w:val="clear" w:color="auto" w:fill="FFFFFF"/>
+            <w:tcMar>
+              <w:top w:w="120" w:type="dxa"/>
+              <w:left w:w="120" w:type="dxa"/>
+              <w:bottom w:w="120" w:type="dxa"/>
+              <w:right w:w="120" w:type="dxa"/>
+            </w:tcMar>
+            <w:hideMark/>
+          </w:tcPr>
+          <w:p>
+            <w:pPr>
+              <w:spacing w:after="0" w:line="240" w:lineRule="auto"/>
+              <w:rPr>
+                <w:rFonts w:eastAsia="Times New Roman" w:cstheme="minorHAnsi"/>
+                <w:sz w:val="24"/>
+                <w:szCs w:val="24"/>
+              </w:rPr>
+            </w:pPr>
+            <w:r>
+              <w:rPr>
+                <w:rFonts w:eastAsia="Times New Roman" w:cstheme="minorHAnsi"/>
+                <w:sz w:val="24"/>
+                <w:szCs w:val="24"/>
+              </w:rPr>
+              <w:t>Public</w:t>
+            </w:r>
+          </w:p>
+        </w:tc>
+        <w:tc>
+          <w:tcPr>
+            <w:tcW w:w="0" w:type="auto"/>
+            <w:tcBorders>
+              <w:top w:val="single" w:sz="6" w:space="0" w:color="C1C7D0"/>
+              <w:left w:val="single" w:sz="6" w:space="0" w:color="C1C7D0"/>
+              <w:bottom w:val="single" w:sz="2" w:space="0" w:color="C1C7D0"/>
+              <w:right w:val="single" w:sz="2" w:space="0" w:color="C1C7D0"/>
+            </w:tcBorders>
+            <w:shd w:val="clear" w:color="auto" w:fill="FFFFFF"/>
+            <w:tcMar>
+              <w:top w:w="120" w:type="dxa"/>
+              <w:left w:w="120" w:type="dxa"/>
+              <w:bottom w:w="120" w:type="dxa"/>
+              <w:right w:w="120" w:type="dxa"/>
+            </w:tcMar>
+            <w:hideMark/>
+          </w:tcPr>
+          <w:p>
+            <w:pPr>
+              <w:spacing w:after="0" w:line="240" w:lineRule="auto"/>
+              <w:rPr>
+                <w:rFonts w:eastAsia="Times New Roman" w:cstheme="minorHAnsi"/>
+                <w:sz w:val="24"/>
+                <w:szCs w:val="24"/>
+              </w:rPr>
+            </w:pPr>
+            <w:r>
+              <w:rPr>
+                <w:rFonts w:eastAsia="Times New Roman" w:cstheme="minorHAnsi"/>
+                <w:sz w:val="24"/>
+                <w:szCs w:val="24"/>
+              </w:rPr>
+              <w:t>This property is used to disable the checkbox.</w:t>
+            </w:r>
+          </w:p>
+        </w:tc>
+      </w:tr>
+      <w:tr>
+        <w:trPr>
+          <w:trHeight w:val="561"/>
+        </w:trPr>
+        <w:tc>
+          <w:tcPr>
+            <w:tcW w:w="0" w:type="auto"/>
+            <w:tcBorders>
+              <w:top w:val="single" w:sz="6" w:space="0" w:color="C1C7D0"/>
+              <w:left w:val="single" w:sz="6" w:space="0" w:color="C1C7D0"/>
+              <w:bottom w:val="single" w:sz="2" w:space="0" w:color="C1C7D0"/>
+              <w:right w:val="single" w:sz="2" w:space="0" w:color="C1C7D0"/>
+            </w:tcBorders>
+            <w:shd w:val="clear" w:color="auto" w:fill="FFFFFF"/>
+            <w:tcMar>
+              <w:top w:w="120" w:type="dxa"/>
+              <w:left w:w="120" w:type="dxa"/>
+              <w:bottom w:w="120" w:type="dxa"/>
+              <w:right w:w="120" w:type="dxa"/>
+            </w:tcMar>
+            <w:hideMark/>
+          </w:tcPr>
+          <w:p>
+            <w:pPr>
+              <w:spacing w:after="0" w:line="240" w:lineRule="auto"/>
+              <w:rPr>
+                <w:rFonts w:eastAsia="Times New Roman" w:cstheme="minorHAnsi"/>
+                <w:sz w:val="24"/>
+                <w:szCs w:val="24"/>
+              </w:rPr>
+            </w:pPr>
+            <w:r>
+              <w:rPr>
+                <w:rFonts w:eastAsia="Times New Roman" w:cstheme="minorHAnsi"/>
+                <w:sz w:val="24"/>
+                <w:szCs w:val="24"/>
+              </w:rPr>
+              <w:t>name</w:t>
+            </w:r>
+          </w:p>
+        </w:tc>
+        <w:tc>
+          <w:tcPr>
+            <w:tcW w:w="0" w:type="auto"/>
+            <w:tcBorders>
+              <w:top w:val="single" w:sz="6" w:space="0" w:color="C1C7D0"/>
+              <w:left w:val="single" w:sz="6" w:space="0" w:color="C1C7D0"/>
+              <w:bottom w:val="single" w:sz="2" w:space="0" w:color="C1C7D0"/>
+              <w:right w:val="single" w:sz="2" w:space="0" w:color="C1C7D0"/>
+            </w:tcBorders>
+            <w:shd w:val="clear" w:color="auto" w:fill="FFFFFF"/>
+            <w:tcMar>
+              <w:top w:w="120" w:type="dxa"/>
+              <w:left w:w="120" w:type="dxa"/>
+              <w:bottom w:w="120" w:type="dxa"/>
+              <w:right w:w="120" w:type="dxa"/>
+            </w:tcMar>
+            <w:hideMark/>
+          </w:tcPr>
+          <w:p>
+            <w:pPr>
+              <w:spacing w:after="0" w:line="240" w:lineRule="auto"/>
+              <w:rPr>
+                <w:rFonts w:eastAsia="Times New Roman" w:cstheme="minorHAnsi"/>
+                <w:sz w:val="24"/>
+                <w:szCs w:val="24"/>
+              </w:rPr>
+            </w:pPr>
+            <w:r>
+              <w:rPr>
+                <w:rFonts w:eastAsia="Times New Roman" w:cstheme="minorHAnsi"/>
+                <w:sz w:val="24"/>
+                <w:szCs w:val="24"/>
+              </w:rPr>
+              <w:t>name</w:t>
+            </w:r>
+          </w:p>
+        </w:tc>
+        <w:tc>
+          <w:tcPr>
+            <w:tcW w:w="0" w:type="auto"/>
+            <w:tcBorders>
+              <w:top w:val="single" w:sz="6" w:space="0" w:color="C1C7D0"/>
+              <w:left w:val="single" w:sz="6" w:space="0" w:color="C1C7D0"/>
+              <w:bottom w:val="single" w:sz="2" w:space="0" w:color="C1C7D0"/>
+              <w:right w:val="single" w:sz="2" w:space="0" w:color="C1C7D0"/>
+            </w:tcBorders>
+            <w:shd w:val="clear" w:color="auto" w:fill="FFFFFF"/>
+            <w:tcMar>
+              <w:top w:w="120" w:type="dxa"/>
+              <w:left w:w="120" w:type="dxa"/>
+              <w:bottom w:w="120" w:type="dxa"/>
+              <w:right w:w="120" w:type="dxa"/>
+            </w:tcMar>
+            <w:hideMark/>
+          </w:tcPr>
+          <w:p>
+            <w:pPr>
+              <w:spacing w:after="0" w:line="240" w:lineRule="auto"/>
+              <w:rPr>
+                <w:rFonts w:eastAsia="Times New Roman" w:cstheme="minorHAnsi"/>
+                <w:sz w:val="24"/>
+                <w:szCs w:val="24"/>
+              </w:rPr>
+            </w:pPr>
+            <w:r>
+              <w:rPr>
+                <w:rFonts w:eastAsia="Times New Roman" w:cstheme="minorHAnsi"/>
+                <w:sz w:val="24"/>
+                <w:szCs w:val="24"/>
+              </w:rPr>
+              <w:t>Public</w:t>
+            </w:r>
+          </w:p>
+        </w:tc>
+        <w:tc>
+          <w:tcPr>
+            <w:tcW w:w="0" w:type="auto"/>
+            <w:tcBorders>
+              <w:top w:val="single" w:sz="6" w:space="0" w:color="C1C7D0"/>
+              <w:left w:val="single" w:sz="6" w:space="0" w:color="C1C7D0"/>
+              <w:bottom w:val="single" w:sz="2" w:space="0" w:color="C1C7D0"/>
+              <w:right w:val="single" w:sz="2" w:space="0" w:color="C1C7D0"/>
+            </w:tcBorders>
+            <w:shd w:val="clear" w:color="auto" w:fill="FFFFFF"/>
+            <w:tcMar>
+              <w:top w:w="120" w:type="dxa"/>
+              <w:left w:w="120" w:type="dxa"/>
+              <w:bottom w:w="120" w:type="dxa"/>
+              <w:right w:w="120" w:type="dxa"/>
+            </w:tcMar>
+            <w:hideMark/>
+          </w:tcPr>
+          <w:p>
+            <w:pPr>
+              <w:spacing w:after="0" w:line="240" w:lineRule="auto"/>
+              <w:rPr>
+                <w:rFonts w:eastAsia="Times New Roman" w:cstheme="minorHAnsi"/>
+                <w:sz w:val="24"/>
+                <w:szCs w:val="24"/>
+              </w:rPr>
+            </w:pPr>
+            <w:r>
+              <w:rPr>
+                <w:rFonts w:eastAsia="Times New Roman" w:cstheme="minorHAnsi"/>
+                <w:sz w:val="24"/>
+                <w:szCs w:val="24"/>
+              </w:rPr>
+              <w:t>This property is used to set the name of a control, which is submitted with the form data.</w:t>
+            </w:r>
+          </w:p>
+        </w:tc>
+      </w:tr>
+      <w:tr>
+        <w:trPr>
+          <w:trHeight w:val="2277"/>
+        </w:trPr>
+        <w:tc>
+          <w:tcPr>
+            <w:tcW w:w="0" w:type="auto"/>
+            <w:tcBorders>
+              <w:top w:val="single" w:sz="6" w:space="0" w:color="C1C7D0"/>
+              <w:left w:val="single" w:sz="6" w:space="0" w:color="C1C7D0"/>
+              <w:bottom w:val="single" w:sz="2" w:space="0" w:color="C1C7D0"/>
+              <w:right w:val="single" w:sz="2" w:space="0" w:color="C1C7D0"/>
+            </w:tcBorders>
+            <w:shd w:val="clear" w:color="auto" w:fill="FFFFFF"/>
+            <w:tcMar>
+              <w:top w:w="120" w:type="dxa"/>
+              <w:left w:w="120" w:type="dxa"/>
+              <w:bottom w:w="120" w:type="dxa"/>
+              <w:right w:w="120" w:type="dxa"/>
+            </w:tcMar>
+            <w:hideMark/>
+          </w:tcPr>
+          <w:p>
+            <w:pPr>
+              <w:spacing w:after="0" w:line="240" w:lineRule="auto"/>
+              <w:rPr>
+                <w:rFonts w:eastAsia="Times New Roman" w:cstheme="minorHAnsi"/>
+                <w:sz w:val="24"/>
+                <w:szCs w:val="24"/>
+              </w:rPr>
+            </w:pPr>
+            <w:r>
+              <w:rPr>
+                <w:rFonts w:eastAsia="Times New Roman" w:cstheme="minorHAnsi"/>
+                <w:sz w:val="24"/>
+                <w:szCs w:val="24"/>
+              </w:rPr>
+              <w:t>value</w:t>
+            </w:r>
+          </w:p>
+        </w:tc>
+        <w:tc>
+          <w:tcPr>
+            <w:tcW w:w="0" w:type="auto"/>
+            <w:tcBorders>
+              <w:top w:val="single" w:sz="6" w:space="0" w:color="C1C7D0"/>
+              <w:left w:val="single" w:sz="6" w:space="0" w:color="C1C7D0"/>
+              <w:bottom w:val="single" w:sz="2" w:space="0" w:color="C1C7D0"/>
+              <w:right w:val="single" w:sz="2" w:space="0" w:color="C1C7D0"/>
+            </w:tcBorders>
+            <w:shd w:val="clear" w:color="auto" w:fill="FFFFFF"/>
+            <w:tcMar>
+              <w:top w:w="120" w:type="dxa"/>
+              <w:left w:w="120" w:type="dxa"/>
+              <w:bottom w:w="120" w:type="dxa"/>
+              <w:right w:w="120" w:type="dxa"/>
+            </w:tcMar>
+            <w:hideMark/>
+          </w:tcPr>
+          <w:p>
+            <w:pPr>
+              <w:spacing w:after="0" w:line="240" w:lineRule="auto"/>
+              <w:rPr>
+                <w:rFonts w:eastAsia="Times New Roman" w:cstheme="minorHAnsi"/>
+                <w:sz w:val="24"/>
+                <w:szCs w:val="24"/>
+              </w:rPr>
+            </w:pPr>
+            <w:r>
+              <w:rPr>
+                <w:rFonts w:eastAsia="Times New Roman" w:cstheme="minorHAnsi"/>
+                <w:sz w:val="24"/>
+                <w:szCs w:val="24"/>
+              </w:rPr>
+              <w:t>value</w:t>
+            </w:r>
+          </w:p>
+        </w:tc>
+        <w:tc>
+          <w:tcPr>
+            <w:tcW w:w="0" w:type="auto"/>
+            <w:tcBorders>
+              <w:top w:val="single" w:sz="6" w:space="0" w:color="C1C7D0"/>
+              <w:left w:val="single" w:sz="6" w:space="0" w:color="C1C7D0"/>
+              <w:bottom w:val="single" w:sz="2" w:space="0" w:color="C1C7D0"/>
+              <w:right w:val="single" w:sz="2" w:space="0" w:color="C1C7D0"/>
+            </w:tcBorders>
+            <w:shd w:val="clear" w:color="auto" w:fill="FFFFFF"/>
+            <w:tcMar>
+              <w:top w:w="120" w:type="dxa"/>
+              <w:left w:w="120" w:type="dxa"/>
+              <w:bottom w:w="120" w:type="dxa"/>
+              <w:right w:w="120" w:type="dxa"/>
+            </w:tcMar>
+            <w:hideMark/>
+          </w:tcPr>
+          <w:p>
+            <w:pPr>
+              <w:spacing w:after="0" w:line="240" w:lineRule="auto"/>
+              <w:rPr>
+                <w:rFonts w:eastAsia="Times New Roman" w:cstheme="minorHAnsi"/>
+                <w:sz w:val="24"/>
+                <w:szCs w:val="24"/>
+              </w:rPr>
+            </w:pPr>
+            <w:r>
+              <w:rPr>
+                <w:rFonts w:eastAsia="Times New Roman" w:cstheme="minorHAnsi"/>
+                <w:sz w:val="24"/>
+                <w:szCs w:val="24"/>
+              </w:rPr>
+              <w:t>Public</w:t>
+            </w:r>
+          </w:p>
+        </w:tc>
+        <w:tc>
+          <w:tcPr>
+            <w:tcW w:w="0" w:type="auto"/>
+            <w:tcBorders>
+              <w:top w:val="single" w:sz="6" w:space="0" w:color="C1C7D0"/>
+              <w:left w:val="single" w:sz="6" w:space="0" w:color="C1C7D0"/>
+              <w:bottom w:val="single" w:sz="2" w:space="0" w:color="C1C7D0"/>
+              <w:right w:val="single" w:sz="2" w:space="0" w:color="C1C7D0"/>
+            </w:tcBorders>
+            <w:shd w:val="clear" w:color="auto" w:fill="FFFFFF"/>
+            <w:tcMar>
+              <w:top w:w="120" w:type="dxa"/>
+              <w:left w:w="120" w:type="dxa"/>
+              <w:bottom w:w="120" w:type="dxa"/>
+              <w:right w:w="120" w:type="dxa"/>
+            </w:tcMar>
+            <w:hideMark/>
+          </w:tcPr>
+          <w:p>
+            <w:pPr>
+              <w:spacing w:after="0" w:line="240" w:lineRule="auto"/>
+              <w:rPr>
+                <w:rFonts w:eastAsia="Times New Roman" w:cstheme="minorHAnsi"/>
+                <w:sz w:val="24"/>
+                <w:szCs w:val="24"/>
+              </w:rPr>
+            </w:pPr>
+            <w:r>
+              <w:rPr>
+                <w:rFonts w:eastAsia="Times New Roman" w:cstheme="minorHAnsi"/>
+                <w:sz w:val="24"/>
+                <w:szCs w:val="24"/>
+              </w:rPr>
+              <w:t>Checkbox value property in HTML DOM is used to set or return the value of the value attribute of an input checkbox field, however, the contents of the value attribute do not shown to user. When the form is submitted by the user, the value and the other information sent to the server. But when the checkbox is an unchecked state, therefore, no information will be sent.</w:t>
+            </w:r>
+          </w:p>
+        </w:tc>
+      </w:tr>
+      <w:tr>
+        <w:trPr>
+          <w:trHeight w:val="425"/>
+        </w:trPr>
+        <w:tc>
+          <w:tcPr>
+            <w:tcW w:w="0" w:type="auto"/>
+            <w:tcBorders>
+              <w:top w:val="single" w:sz="6" w:space="0" w:color="C1C7D0"/>
+              <w:left w:val="single" w:sz="6" w:space="0" w:color="C1C7D0"/>
+              <w:bottom w:val="single" w:sz="2" w:space="0" w:color="C1C7D0"/>
+              <w:right w:val="single" w:sz="2" w:space="0" w:color="C1C7D0"/>
+            </w:tcBorders>
+            <w:shd w:val="clear" w:color="auto" w:fill="FFFFFF"/>
+            <w:tcMar>
+              <w:top w:w="120" w:type="dxa"/>
+              <w:left w:w="120" w:type="dxa"/>
+              <w:bottom w:w="120" w:type="dxa"/>
+              <w:right w:w="120" w:type="dxa"/>
+            </w:tcMar>
+            <w:hideMark/>
+          </w:tcPr>
+          <w:p>
+            <w:pPr>
+              <w:spacing w:after="0" w:line="240" w:lineRule="auto"/>
+              <w:rPr>
+                <w:rFonts w:eastAsia="Times New Roman" w:cstheme="minorHAnsi"/>
+                <w:sz w:val="24"/>
+                <w:szCs w:val="24"/>
+              </w:rPr>
+            </w:pPr>
+            <w:r>
+              <w:rPr>
+                <w:rFonts w:eastAsia="Times New Roman" w:cstheme="minorHAnsi"/>
+                <w:sz w:val="24"/>
+                <w:szCs w:val="24"/>
+              </w:rPr>
+              <w:t>required</w:t>
+            </w:r>
+          </w:p>
+        </w:tc>
+        <w:tc>
+          <w:tcPr>
+            <w:tcW w:w="0" w:type="auto"/>
+            <w:tcBorders>
+              <w:top w:val="single" w:sz="6" w:space="0" w:color="C1C7D0"/>
+              <w:left w:val="single" w:sz="6" w:space="0" w:color="C1C7D0"/>
+              <w:bottom w:val="single" w:sz="2" w:space="0" w:color="C1C7D0"/>
+              <w:right w:val="single" w:sz="2" w:space="0" w:color="C1C7D0"/>
+            </w:tcBorders>
+            <w:shd w:val="clear" w:color="auto" w:fill="FFFFFF"/>
+            <w:tcMar>
+              <w:top w:w="120" w:type="dxa"/>
+              <w:left w:w="120" w:type="dxa"/>
+              <w:bottom w:w="120" w:type="dxa"/>
+              <w:right w:w="120" w:type="dxa"/>
+            </w:tcMar>
+            <w:hideMark/>
+          </w:tcPr>
+          <w:p>
+            <w:pPr>
+              <w:spacing w:after="0" w:line="240" w:lineRule="auto"/>
+              <w:rPr>
+                <w:rFonts w:eastAsia="Times New Roman" w:cstheme="minorHAnsi"/>
+                <w:sz w:val="24"/>
+                <w:szCs w:val="24"/>
+              </w:rPr>
+            </w:pPr>
+            <w:r>
+              <w:rPr>
+                <w:rFonts w:eastAsia="Times New Roman" w:cstheme="minorHAnsi"/>
+                <w:sz w:val="24"/>
+                <w:szCs w:val="24"/>
+              </w:rPr>
+              <w:t>required</w:t>
+            </w:r>
+          </w:p>
+        </w:tc>
+        <w:tc>
+          <w:tcPr>
+            <w:tcW w:w="0" w:type="auto"/>
+            <w:tcBorders>
+              <w:top w:val="single" w:sz="6" w:space="0" w:color="C1C7D0"/>
+              <w:left w:val="single" w:sz="6" w:space="0" w:color="C1C7D0"/>
+              <w:bottom w:val="single" w:sz="2" w:space="0" w:color="C1C7D0"/>
+              <w:right w:val="single" w:sz="2" w:space="0" w:color="C1C7D0"/>
+            </w:tcBorders>
+            <w:shd w:val="clear" w:color="auto" w:fill="FFFFFF"/>
+            <w:tcMar>
+              <w:top w:w="120" w:type="dxa"/>
+              <w:left w:w="120" w:type="dxa"/>
+              <w:bottom w:w="120" w:type="dxa"/>
+              <w:right w:w="120" w:type="dxa"/>
+            </w:tcMar>
+            <w:hideMark/>
+          </w:tcPr>
+          <w:p>
+            <w:pPr>
+              <w:spacing w:after="0" w:line="240" w:lineRule="auto"/>
+              <w:rPr>
+                <w:rFonts w:eastAsia="Times New Roman" w:cstheme="minorHAnsi"/>
+                <w:sz w:val="24"/>
+                <w:szCs w:val="24"/>
+              </w:rPr>
+            </w:pPr>
+            <w:r>
+              <w:rPr>
+                <w:rFonts w:eastAsia="Times New Roman" w:cstheme="minorHAnsi"/>
+                <w:sz w:val="24"/>
+                <w:szCs w:val="24"/>
+              </w:rPr>
+              <w:t>Public</w:t>
+            </w:r>
+          </w:p>
+        </w:tc>
+        <w:tc>
+          <w:tcPr>
+            <w:tcW w:w="0" w:type="auto"/>
+            <w:tcBorders>
+              <w:top w:val="single" w:sz="6" w:space="0" w:color="C1C7D0"/>
+              <w:left w:val="single" w:sz="6" w:space="0" w:color="C1C7D0"/>
+              <w:bottom w:val="single" w:sz="2" w:space="0" w:color="C1C7D0"/>
+              <w:right w:val="single" w:sz="2" w:space="0" w:color="C1C7D0"/>
+            </w:tcBorders>
+            <w:shd w:val="clear" w:color="auto" w:fill="FFFFFF"/>
+            <w:tcMar>
+              <w:top w:w="120" w:type="dxa"/>
+              <w:left w:w="120" w:type="dxa"/>
+              <w:bottom w:w="120" w:type="dxa"/>
+              <w:right w:w="120" w:type="dxa"/>
+            </w:tcMar>
+            <w:hideMark/>
+          </w:tcPr>
+          <w:p>
+            <w:pPr>
+              <w:spacing w:after="0" w:line="240" w:lineRule="auto"/>
+              <w:rPr>
+                <w:rFonts w:eastAsia="Times New Roman" w:cstheme="minorHAnsi"/>
+                <w:sz w:val="24"/>
+                <w:szCs w:val="24"/>
+              </w:rPr>
+            </w:pPr>
+            <w:r>
+              <w:rPr>
+                <w:rFonts w:eastAsia="Times New Roman" w:cstheme="minorHAnsi"/>
+                <w:sz w:val="24"/>
+                <w:szCs w:val="24"/>
+              </w:rPr>
+              <w:t>This propert is used to check if checkbox is a required field or not</w:t>
+            </w:r>
+          </w:p>
+        </w:tc>
+      </w:tr>
+    </w:tbl>
+    <w:p>
+      <w:pPr>
+        <w:pStyle w:val="SectionHeader"/>
+        <w:ind w:left="165"/>
+        <w:rPr>
+          <w:rFonts w:asciiTheme="minorHAnsi" w:eastAsia="Times New Roman" w:hAnsiTheme="minorHAnsi" w:cstheme="minorHAnsi"/>
+          <w:b w:val="0"/>
+          <w:bCs w:val="0"/>
+          <w:szCs w:val="24"/>
+        </w:rPr>
+      </w:pPr>
+    </w:p>
+    <w:p>
+      <w:pPr>
+        <w:pStyle w:val="ListParagraph"/>
+        <w:numPr>
+          <w:ilvl w:val="0"/>
+          <w:numId w:val="8"/>
+        </w:numPr>
+        <w:shd w:val="clear" w:color="auto" w:fill="FFFFFF"/>
+        <w:spacing w:before="100" w:beforeAutospacing="1" w:after="100" w:afterAutospacing="1" w:line="240" w:lineRule="auto"/>
+        <w:rPr>
+          <w:rFonts w:eastAsia="Times New Roman" w:cstheme="minorHAnsi"/>
+          <w:sz w:val="24"/>
+          <w:szCs w:val="24"/>
+        </w:rPr>
+      </w:pPr>
+      <w:r>
+        <w:rPr>
+          <w:rFonts w:eastAsia="Times New Roman" w:cstheme="minorHAnsi"/>
+          <w:sz w:val="24"/>
+          <w:szCs w:val="24"/>
+        </w:rPr>
+        <w:t>Aria-checked set true or false based on visual state of checkbox.</w:t>
+      </w:r>
+    </w:p>
+    <w:p>
+      <w:pPr>
+        <w:shd w:val="clear" w:color="auto" w:fill="FFFFFF"/>
+        <w:spacing w:before="100" w:beforeAutospacing="1" w:after="100" w:afterAutospacing="1" w:line="240" w:lineRule="auto"/>
+        <w:rPr>
+          <w:rFonts w:eastAsia="Times New Roman" w:cstheme="minorHAnsi"/>
+          <w:sz w:val="24"/>
+          <w:szCs w:val="24"/>
+        </w:rPr>
+      </w:pPr>
+      <w:r>
+        <w:rPr>
+          <w:rFonts w:eastAsia="Times New Roman" w:cstheme="minorHAnsi"/>
+          <w:sz w:val="24"/>
+          <w:szCs w:val="24"/>
+        </w:rPr>
+        <w:t xml:space="preserve">      </w:t>
+      </w:r>
+      <w:r>
+        <w:rPr>
+          <w:rFonts w:eastAsia="Times New Roman" w:cstheme="minorHAnsi"/>
+          <w:sz w:val="24"/>
+          <w:szCs w:val="24"/>
+        </w:rPr>
+        <w:t>Accessibility Roles And Attributes</w:t>
+      </w:r>
+    </w:p>
+    <w:tbl>
+      <w:tblPr>
+        <w:tblW w:w="10200" w:type="dxa"/>
+        <w:tblBorders>
+          <w:top w:val="single" w:sz="6" w:space="0" w:color="C1C7D0"/>
+          <w:left w:val="single" w:sz="6" w:space="0" w:color="C1C7D0"/>
+          <w:bottom w:val="single" w:sz="6" w:space="0" w:color="C1C7D0"/>
+          <w:right w:val="single" w:sz="6" w:space="0" w:color="C1C7D0"/>
+        </w:tblBorders>
+        <w:tblCellMar>
+          <w:top w:w="15" w:type="dxa"/>
+          <w:left w:w="15" w:type="dxa"/>
+          <w:bottom w:w="15" w:type="dxa"/>
+          <w:right w:w="15" w:type="dxa"/>
+        </w:tblCellMar>
+        <w:tblLook w:val="04A0" w:firstRow="1" w:lastRow="0" w:firstColumn="1" w:lastColumn="0" w:noHBand="0" w:noVBand="1"/>
+      </w:tblPr>
+      <w:tblGrid>
+        <w:gridCol w:w="1042"/>
+        <w:gridCol w:w="1608"/>
+        <w:gridCol w:w="1153"/>
+        <w:gridCol w:w="6397"/>
+      </w:tblGrid>
+      <w:tr>
+        <w:tc>
+          <w:tcPr>
+            <w:tcW w:w="0" w:type="auto"/>
+            <w:tcBorders>
+              <w:top w:val="single" w:sz="6" w:space="0" w:color="C1C7D0"/>
+              <w:left w:val="single" w:sz="6" w:space="0" w:color="C1C7D0"/>
+              <w:bottom w:val="single" w:sz="2" w:space="0" w:color="C1C7D0"/>
+              <w:right w:val="single" w:sz="2" w:space="0" w:color="C1C7D0"/>
+            </w:tcBorders>
+            <w:shd w:val="clear" w:color="auto" w:fill="F4F5F7"/>
+            <w:tcMar>
+              <w:top w:w="120" w:type="dxa"/>
+              <w:left w:w="120" w:type="dxa"/>
+              <w:bottom w:w="120" w:type="dxa"/>
+              <w:right w:w="120" w:type="dxa"/>
+            </w:tcMar>
+            <w:hideMark/>
+          </w:tcPr>
+          <w:p>
+            <w:pPr>
+              <w:spacing w:after="0" w:line="240" w:lineRule="auto"/>
+              <w:rPr>
+                <w:rFonts w:eastAsia="Times New Roman" w:cstheme="minorHAnsi"/>
+                <w:b/>
+                <w:bCs/>
+                <w:sz w:val="24"/>
+                <w:szCs w:val="24"/>
+              </w:rPr>
+            </w:pPr>
+            <w:r>
+              <w:rPr>
+                <w:rFonts w:eastAsia="Times New Roman" w:cstheme="minorHAnsi"/>
+                <w:b/>
+                <w:bCs/>
+                <w:sz w:val="24"/>
+                <w:szCs w:val="24"/>
+              </w:rPr>
+              <w:t>Sr. No. </w:t>
+            </w:r>
+          </w:p>
+        </w:tc>
+        <w:tc>
+          <w:tcPr>
+            <w:tcW w:w="0" w:type="auto"/>
+            <w:tcBorders>
+              <w:top w:val="single" w:sz="6" w:space="0" w:color="C1C7D0"/>
+              <w:left w:val="single" w:sz="6" w:space="0" w:color="C1C7D0"/>
+              <w:bottom w:val="single" w:sz="2" w:space="0" w:color="C1C7D0"/>
+              <w:right w:val="single" w:sz="2" w:space="0" w:color="C1C7D0"/>
+            </w:tcBorders>
+            <w:shd w:val="clear" w:color="auto" w:fill="F4F5F7"/>
+            <w:tcMar>
+              <w:top w:w="120" w:type="dxa"/>
+              <w:left w:w="120" w:type="dxa"/>
+              <w:bottom w:w="120" w:type="dxa"/>
+              <w:right w:w="120" w:type="dxa"/>
+            </w:tcMar>
+            <w:hideMark/>
+          </w:tcPr>
+          <w:p>
+            <w:pPr>
+              <w:spacing w:after="0" w:line="240" w:lineRule="auto"/>
+              <w:rPr>
+                <w:rFonts w:eastAsia="Times New Roman" w:cstheme="minorHAnsi"/>
+                <w:b/>
+                <w:bCs/>
+                <w:sz w:val="24"/>
+                <w:szCs w:val="24"/>
+              </w:rPr>
+            </w:pPr>
+            <w:r>
+              <w:rPr>
+                <w:rFonts w:eastAsia="Times New Roman" w:cstheme="minorHAnsi"/>
+                <w:b/>
+                <w:bCs/>
+                <w:sz w:val="24"/>
+                <w:szCs w:val="24"/>
+              </w:rPr>
+              <w:t>Attribute</w:t>
+            </w:r>
+          </w:p>
+        </w:tc>
+        <w:tc>
+          <w:tcPr>
+            <w:tcW w:w="0" w:type="auto"/>
+            <w:tcBorders>
+              <w:top w:val="single" w:sz="6" w:space="0" w:color="C1C7D0"/>
+              <w:left w:val="single" w:sz="6" w:space="0" w:color="C1C7D0"/>
+              <w:bottom w:val="single" w:sz="2" w:space="0" w:color="C1C7D0"/>
+              <w:right w:val="single" w:sz="2" w:space="0" w:color="C1C7D0"/>
+            </w:tcBorders>
+            <w:shd w:val="clear" w:color="auto" w:fill="F4F5F7"/>
+            <w:tcMar>
+              <w:top w:w="120" w:type="dxa"/>
+              <w:left w:w="120" w:type="dxa"/>
+              <w:bottom w:w="120" w:type="dxa"/>
+              <w:right w:w="120" w:type="dxa"/>
+            </w:tcMar>
+            <w:hideMark/>
+          </w:tcPr>
+          <w:p>
+            <w:pPr>
+              <w:spacing w:after="0" w:line="240" w:lineRule="auto"/>
+              <w:rPr>
+                <w:rFonts w:eastAsia="Times New Roman" w:cstheme="minorHAnsi"/>
+                <w:b/>
+                <w:bCs/>
+                <w:sz w:val="24"/>
+                <w:szCs w:val="24"/>
+              </w:rPr>
+            </w:pPr>
+            <w:r>
+              <w:rPr>
+                <w:rFonts w:eastAsia="Times New Roman" w:cstheme="minorHAnsi"/>
+                <w:b/>
+                <w:bCs/>
+                <w:sz w:val="24"/>
+                <w:szCs w:val="24"/>
+              </w:rPr>
+              <w:t>Element</w:t>
+            </w:r>
+          </w:p>
+        </w:tc>
+        <w:tc>
+          <w:tcPr>
+            <w:tcW w:w="0" w:type="auto"/>
+            <w:tcBorders>
+              <w:top w:val="single" w:sz="6" w:space="0" w:color="C1C7D0"/>
+              <w:left w:val="single" w:sz="6" w:space="0" w:color="C1C7D0"/>
+              <w:bottom w:val="single" w:sz="2" w:space="0" w:color="C1C7D0"/>
+              <w:right w:val="single" w:sz="2" w:space="0" w:color="C1C7D0"/>
+            </w:tcBorders>
+            <w:shd w:val="clear" w:color="auto" w:fill="F4F5F7"/>
+            <w:tcMar>
+              <w:top w:w="120" w:type="dxa"/>
+              <w:left w:w="120" w:type="dxa"/>
+              <w:bottom w:w="120" w:type="dxa"/>
+              <w:right w:w="120" w:type="dxa"/>
+            </w:tcMar>
+            <w:hideMark/>
+          </w:tcPr>
+          <w:p>
+            <w:pPr>
+              <w:spacing w:after="0" w:line="240" w:lineRule="auto"/>
+              <w:rPr>
+                <w:rFonts w:eastAsia="Times New Roman" w:cstheme="minorHAnsi"/>
+                <w:b/>
+                <w:bCs/>
+                <w:sz w:val="24"/>
+                <w:szCs w:val="24"/>
+              </w:rPr>
+            </w:pPr>
+            <w:r>
+              <w:rPr>
+                <w:rFonts w:eastAsia="Times New Roman" w:cstheme="minorHAnsi"/>
+                <w:b/>
+                <w:bCs/>
+                <w:sz w:val="24"/>
+                <w:szCs w:val="24"/>
+              </w:rPr>
+              <w:t>Usage</w:t>
+            </w:r>
+          </w:p>
+        </w:tc>
+      </w:tr>
+      <w:tr>
+        <w:tc>
+          <w:tcPr>
+            <w:tcW w:w="0" w:type="auto"/>
+            <w:tcBorders>
+              <w:top w:val="single" w:sz="6" w:space="0" w:color="C1C7D0"/>
+              <w:left w:val="single" w:sz="6" w:space="0" w:color="C1C7D0"/>
+              <w:bottom w:val="single" w:sz="2" w:space="0" w:color="C1C7D0"/>
+              <w:right w:val="single" w:sz="2" w:space="0" w:color="C1C7D0"/>
+            </w:tcBorders>
+            <w:tcMar>
+              <w:top w:w="120" w:type="dxa"/>
+              <w:left w:w="120" w:type="dxa"/>
+              <w:bottom w:w="120" w:type="dxa"/>
+              <w:right w:w="120" w:type="dxa"/>
+            </w:tcMar>
+            <w:hideMark/>
+          </w:tcPr>
+          <w:p>
+            <w:pPr>
+              <w:spacing w:after="0" w:line="240" w:lineRule="auto"/>
+              <w:rPr>
+                <w:rFonts w:eastAsia="Times New Roman" w:cstheme="minorHAnsi"/>
+                <w:sz w:val="24"/>
+                <w:szCs w:val="24"/>
+              </w:rPr>
+            </w:pPr>
+            <w:r>
+              <w:rPr>
+                <w:rFonts w:eastAsia="Times New Roman" w:cstheme="minorHAnsi"/>
+                <w:sz w:val="24"/>
+                <w:szCs w:val="24"/>
+              </w:rPr>
+              <w:t>1</w:t>
+            </w:r>
+          </w:p>
+        </w:tc>
+        <w:tc>
+          <w:tcPr>
+            <w:tcW w:w="0" w:type="auto"/>
+            <w:tcBorders>
+              <w:top w:val="single" w:sz="6" w:space="0" w:color="C1C7D0"/>
+              <w:left w:val="single" w:sz="6" w:space="0" w:color="C1C7D0"/>
+              <w:bottom w:val="single" w:sz="2" w:space="0" w:color="C1C7D0"/>
+              <w:right w:val="single" w:sz="2" w:space="0" w:color="C1C7D0"/>
+            </w:tcBorders>
+            <w:tcMar>
+              <w:top w:w="120" w:type="dxa"/>
+              <w:left w:w="120" w:type="dxa"/>
+              <w:bottom w:w="120" w:type="dxa"/>
+              <w:right w:w="120" w:type="dxa"/>
+            </w:tcMar>
+            <w:hideMark/>
+          </w:tcPr>
+          <w:p>
+            <w:pPr>
+              <w:spacing w:after="0" w:line="240" w:lineRule="auto"/>
+              <w:rPr>
+                <w:rFonts w:eastAsia="Times New Roman" w:cstheme="minorHAnsi"/>
+                <w:sz w:val="24"/>
+                <w:szCs w:val="24"/>
+              </w:rPr>
+            </w:pPr>
+            <w:r>
+              <w:rPr>
+                <w:rFonts w:eastAsia="Times New Roman" w:cstheme="minorHAnsi"/>
+                <w:sz w:val="24"/>
+                <w:szCs w:val="24"/>
+              </w:rPr>
+              <w:t>aria-checked</w:t>
+            </w:r>
+          </w:p>
+        </w:tc>
+        <w:tc>
+          <w:tcPr>
+            <w:tcW w:w="0" w:type="auto"/>
+            <w:tcBorders>
+              <w:top w:val="single" w:sz="6" w:space="0" w:color="C1C7D0"/>
+              <w:left w:val="single" w:sz="6" w:space="0" w:color="C1C7D0"/>
+              <w:bottom w:val="single" w:sz="2" w:space="0" w:color="C1C7D0"/>
+              <w:right w:val="single" w:sz="2" w:space="0" w:color="C1C7D0"/>
+            </w:tcBorders>
+            <w:tcMar>
+              <w:top w:w="120" w:type="dxa"/>
+              <w:left w:w="120" w:type="dxa"/>
+              <w:bottom w:w="120" w:type="dxa"/>
+              <w:right w:w="120" w:type="dxa"/>
+            </w:tcMar>
+            <w:hideMark/>
+          </w:tcPr>
+          <w:p>
+            <w:pPr>
+              <w:spacing w:after="0" w:line="240" w:lineRule="auto"/>
+              <w:rPr>
+                <w:rFonts w:eastAsia="Times New Roman" w:cstheme="minorHAnsi"/>
+                <w:sz w:val="24"/>
+                <w:szCs w:val="24"/>
+              </w:rPr>
+            </w:pPr>
+            <w:r>
+              <w:rPr>
+                <w:rFonts w:eastAsia="Times New Roman" w:cstheme="minorHAnsi"/>
+                <w:sz w:val="24"/>
+                <w:szCs w:val="24"/>
+              </w:rPr>
+              <w:t>Input</w:t>
+            </w:r>
+          </w:p>
+        </w:tc>
+        <w:tc>
+          <w:tcPr>
+            <w:tcW w:w="0" w:type="auto"/>
+            <w:tcBorders>
+              <w:top w:val="single" w:sz="6" w:space="0" w:color="C1C7D0"/>
+              <w:left w:val="single" w:sz="6" w:space="0" w:color="C1C7D0"/>
+              <w:bottom w:val="single" w:sz="2" w:space="0" w:color="C1C7D0"/>
+              <w:right w:val="single" w:sz="2" w:space="0" w:color="C1C7D0"/>
+            </w:tcBorders>
+            <w:tcMar>
+              <w:top w:w="120" w:type="dxa"/>
+              <w:left w:w="120" w:type="dxa"/>
+              <w:bottom w:w="120" w:type="dxa"/>
+              <w:right w:w="120" w:type="dxa"/>
+            </w:tcMar>
+            <w:hideMark/>
+          </w:tcPr>
+          <w:p>
+            <w:pPr>
+              <w:spacing w:after="0" w:line="240" w:lineRule="auto"/>
+              <w:rPr>
+                <w:rFonts w:eastAsia="Times New Roman" w:cstheme="minorHAnsi"/>
+                <w:sz w:val="24"/>
+                <w:szCs w:val="24"/>
+              </w:rPr>
+            </w:pPr>
+            <w:r>
+              <w:rPr>
+                <w:rFonts w:eastAsia="Times New Roman" w:cstheme="minorHAnsi"/>
+                <w:sz w:val="24"/>
+                <w:szCs w:val="24"/>
+              </w:rPr>
+              <w:t>Set true when the checkbox is checked otherwise set false</w:t>
+            </w:r>
+          </w:p>
+        </w:tc>
+      </w:tr>
+    </w:tbl>
+    <w:p>
+      <w:pPr>
+        <w:pStyle w:val="SectionHeader"/>
+        <w:ind w:left="165"/>
+        <w:rPr>
+          <w:rFonts w:asciiTheme="minorHAnsi" w:eastAsia="Times New Roman" w:hAnsiTheme="minorHAnsi" w:cstheme="minorHAnsi"/>
+          <w:b w:val="0"/>
+          <w:bCs w:val="0"/>
+          <w:szCs w:val="24"/>
+        </w:rPr>
+      </w:pPr>
     </w:p>
     <w:p>
       <w:pPr>
@@ -2136,7 +3406,7 @@
         </w:rPr>
         <w:t>.1 NPM details</w:t>
       </w:r>
-      <w:bookmarkEnd w:id="25"/>
+      <w:bookmarkEnd w:id="24"/>
       <w:r>
         <w:rPr>
           <w:rFonts w:asciiTheme="minorHAnsi" w:hAnsiTheme="minorHAnsi" w:cstheme="minorHAnsi"/>
@@ -2156,7 +3426,7 @@
           <w:szCs w:val="24"/>
         </w:rPr>
       </w:pPr>
-      <w:bookmarkStart w:id="28" w:name="_Toc51418519"/>
+      <w:bookmarkStart w:id="27" w:name="_Toc51418519"/>
       <w:r>
         <w:rPr>
           <w:rFonts w:eastAsia="Times New Roman" w:cstheme="minorHAnsi"/>
@@ -2347,7 +3617,23 @@
           <w:sz w:val="24"/>
           <w:szCs w:val="24"/>
         </w:rPr>
-        <w:t>Create a component – orxe g c checkbox</w:t>
+        <w:t xml:space="preserve">Create a component – orxe g c </w:t>
+      </w:r>
+      <w:r>
+        <w:rPr>
+          <w:rFonts w:eastAsia="Times New Roman" w:cstheme="minorHAnsi"/>
+          <w:sz w:val="24"/>
+          <w:szCs w:val="24"/>
+        </w:rPr>
+        <w:t>single</w:t>
+      </w:r>
+      <w:r>
+        <w:rPr>
+          <w:rFonts w:eastAsia="Times New Roman" w:cstheme="minorHAnsi"/>
+          <w:sz w:val="24"/>
+          <w:szCs w:val="24"/>
+        </w:rPr>
+        <w:t>checkbox</w:t>
       </w:r>
     </w:p>
     <w:p>
@@ -2396,7 +3682,6 @@
           <w:sz w:val="32"/>
           <w:szCs w:val="32"/>
         </w:rPr>
-        <w:lastRenderedPageBreak/>
         <w:t>2</w:t>
       </w:r>
       <w:r>
@@ -2426,7 +3711,7 @@
         </w:rPr>
         <w:t>epo</w:t>
       </w:r>
-      <w:bookmarkEnd w:id="28"/>
+      <w:bookmarkEnd w:id="27"/>
       <w:r>
         <w:rPr>
           <w:rFonts w:asciiTheme="minorHAnsi" w:hAnsiTheme="minorHAnsi" w:cstheme="minorHAnsi"/>
@@ -2446,10 +3731,10 @@
           <w:bCs w:val="0"/>
         </w:rPr>
       </w:pPr>
-      <w:bookmarkStart w:id="29" w:name="_Toc51418520"/>
-      <w:bookmarkEnd w:id="24"/>
+      <w:bookmarkStart w:id="28" w:name="_Toc51418520"/>
+      <w:bookmarkEnd w:id="23"/>
+      <w:bookmarkEnd w:id="25"/>
       <w:bookmarkEnd w:id="26"/>
-      <w:bookmarkEnd w:id="27"/>
       <w:r>
         <w:rPr>
           <w:rFonts w:asciiTheme="minorHAnsi" w:hAnsiTheme="minorHAnsi" w:cstheme="minorHAnsi"/>
@@ -2482,7 +3767,7 @@
           <w:rFonts w:asciiTheme="minorHAnsi" w:hAnsiTheme="minorHAnsi" w:cstheme="minorHAnsi"/>
         </w:rPr>
       </w:pPr>
-      <w:hyperlink r:id="rId11" w:history="1">
+      <w:hyperlink r:id="rId10" w:history="1">
         <w:r>
           <w:rPr>
             <w:rStyle w:val="Hyperlink"/>
@@ -2558,7 +3843,7 @@
           <w:sz w:val="24"/>
           <w:szCs w:val="24"/>
         </w:rPr>
-        <w:t>npm install @checkbox/singlecheckbox@0.0.</w:t>
+        <w:t xml:space="preserve">npm install </w:t>
       </w:r>
       <w:r>
         <w:rPr>
@@ -2566,16 +3851,10 @@
           <w:sz w:val="24"/>
           <w:szCs w:val="24"/>
         </w:rPr>
-        <w:t>4</w:t>
-      </w:r>
-      <w:r>
-        <w:rPr>
-          <w:rFonts w:eastAsia="Times New Roman" w:cstheme="minorHAnsi"/>
-          <w:sz w:val="24"/>
-          <w:szCs w:val="24"/>
-        </w:rPr>
-        <w:t xml:space="preserve"> </w:t>
-      </w:r>
+        <w:t xml:space="preserve"> @checkbox/singlecheckbox@0.0.5</w:t>
+      </w:r>
+      <w:bookmarkStart w:id="29" w:name="_GoBack"/>
+      <w:bookmarkEnd w:id="29"/>
     </w:p>
     <w:p>
       <w:pPr>
@@ -2615,7 +3894,7 @@
           <w:sz w:val="21"/>
           <w:szCs w:val="21"/>
         </w:rPr>
-        <w:t xml:space="preserve">Used Render Selector - </w:t>
+        <w:t>Used Render Selector</w:t>
       </w:r>
       <w:r>
         <w:rPr>
@@ -2623,17 +3902,271 @@
           <w:sz w:val="21"/>
           <w:szCs w:val="21"/>
         </w:rPr>
-        <w:t>&lt;orxe-singlecheckbox&gt;&lt;/orxe-singlecheckbox&gt;</w:t>
-      </w:r>
-    </w:p>
-    <w:p>
-      <w:pPr>
+        <w:t xml:space="preserve"> like below</w:t>
+      </w:r>
+      <w:r>
         <w:rPr>
           <w:rFonts w:ascii="Segoe UI" w:eastAsia="Times New Roman" w:hAnsi="Segoe UI" w:cs="Segoe UI"/>
           <w:sz w:val="21"/>
           <w:szCs w:val="21"/>
         </w:rPr>
-      </w:pPr>
+        <w:t xml:space="preserve"> </w:t>
+      </w:r>
+      <w:r>
+        <w:rPr>
+          <w:rFonts w:ascii="Segoe UI" w:eastAsia="Times New Roman" w:hAnsi="Segoe UI" w:cs="Segoe UI"/>
+          <w:sz w:val="21"/>
+          <w:szCs w:val="21"/>
+        </w:rPr>
+        <w:t>–</w:t>
+      </w:r>
+      <w:r>
+        <w:rPr>
+          <w:rFonts w:ascii="Segoe UI" w:eastAsia="Times New Roman" w:hAnsi="Segoe UI" w:cs="Segoe UI"/>
+          <w:sz w:val="21"/>
+          <w:szCs w:val="21"/>
+        </w:rPr>
+        <w:t xml:space="preserve"> </w:t>
+      </w:r>
+    </w:p>
+    <w:p>
+      <w:pPr>
+        <w:rPr>
+          <w:rFonts w:ascii="Segoe UI" w:eastAsia="Times New Roman" w:hAnsi="Segoe UI" w:cs="Segoe UI"/>
+          <w:sz w:val="21"/>
+          <w:szCs w:val="21"/>
+        </w:rPr>
+      </w:pPr>
+      <w:r>
+        <w:rPr>
+          <w:rFonts w:ascii="Segoe UI" w:eastAsia="Times New Roman" w:hAnsi="Segoe UI" w:cs="Segoe UI"/>
+          <w:sz w:val="21"/>
+          <w:szCs w:val="21"/>
+        </w:rPr>
+        <w:t xml:space="preserve">   </w:t>
+      </w:r>
+      <w:r>
+        <w:rPr>
+          <w:rFonts w:ascii="Segoe UI" w:eastAsia="Times New Roman" w:hAnsi="Segoe UI" w:cs="Segoe UI"/>
+          <w:sz w:val="21"/>
+          <w:szCs w:val="21"/>
+        </w:rPr>
+        <w:t>&lt;! -- Default --&gt;</w:t>
+      </w:r>
+    </w:p>
+    <w:p>
+      <w:pPr>
+        <w:rPr>
+          <w:rFonts w:ascii="Segoe UI" w:eastAsia="Times New Roman" w:hAnsi="Segoe UI" w:cs="Segoe UI"/>
+          <w:sz w:val="21"/>
+          <w:szCs w:val="21"/>
+        </w:rPr>
+      </w:pPr>
+      <w:r>
+        <w:rPr>
+          <w:rFonts w:ascii="Segoe UI" w:eastAsia="Times New Roman" w:hAnsi="Segoe UI" w:cs="Segoe UI"/>
+          <w:sz w:val="21"/>
+          <w:szCs w:val="21"/>
+        </w:rPr>
+        <w:t xml:space="preserve">  &lt;orxe-singlecheckbox checkbox-state='checkbox-enable'</w:t>
+      </w:r>
+    </w:p>
+    <w:p>
+      <w:pPr>
+        <w:rPr>
+          <w:rFonts w:ascii="Segoe UI" w:eastAsia="Times New Roman" w:hAnsi="Segoe UI" w:cs="Segoe UI"/>
+          <w:sz w:val="21"/>
+          <w:szCs w:val="21"/>
+        </w:rPr>
+      </w:pPr>
+      <w:r>
+        <w:rPr>
+          <w:rFonts w:ascii="Segoe UI" w:eastAsia="Times New Roman" w:hAnsi="Segoe UI" w:cs="Segoe UI"/>
+          <w:sz w:val="21"/>
+          <w:szCs w:val="21"/>
+        </w:rPr>
+        <w:t xml:space="preserve">    name="checkbox-unselect" value="true" required&gt;&lt;/orxe-singlecheckbox&gt;</w:t>
+      </w:r>
+    </w:p>
+    <w:p>
+      <w:pPr>
+        <w:rPr>
+          <w:rFonts w:ascii="Segoe UI" w:eastAsia="Times New Roman" w:hAnsi="Segoe UI" w:cs="Segoe UI"/>
+          <w:sz w:val="21"/>
+          <w:szCs w:val="21"/>
+        </w:rPr>
+      </w:pPr>
+    </w:p>
+    <w:p>
+      <w:pPr>
+        <w:rPr>
+          <w:rFonts w:ascii="Segoe UI" w:eastAsia="Times New Roman" w:hAnsi="Segoe UI" w:cs="Segoe UI"/>
+          <w:sz w:val="21"/>
+          <w:szCs w:val="21"/>
+        </w:rPr>
+      </w:pPr>
+      <w:r>
+        <w:rPr>
+          <w:rFonts w:ascii="Segoe UI" w:eastAsia="Times New Roman" w:hAnsi="Segoe UI" w:cs="Segoe UI"/>
+          <w:sz w:val="21"/>
+          <w:szCs w:val="21"/>
+        </w:rPr>
+        <w:t xml:space="preserve">  &lt;! -- checked --&gt;</w:t>
+      </w:r>
+    </w:p>
+    <w:p>
+      <w:pPr>
+        <w:rPr>
+          <w:rFonts w:ascii="Segoe UI" w:eastAsia="Times New Roman" w:hAnsi="Segoe UI" w:cs="Segoe UI"/>
+          <w:sz w:val="21"/>
+          <w:szCs w:val="21"/>
+        </w:rPr>
+      </w:pPr>
+      <w:r>
+        <w:rPr>
+          <w:rFonts w:ascii="Segoe UI" w:eastAsia="Times New Roman" w:hAnsi="Segoe UI" w:cs="Segoe UI"/>
+          <w:sz w:val="21"/>
+          <w:szCs w:val="21"/>
+        </w:rPr>
+        <w:t xml:space="preserve">  &lt;orxe-singlecheckbox checkbox-state='checkbox-enable' checked</w:t>
+      </w:r>
+    </w:p>
+    <w:p>
+      <w:pPr>
+        <w:rPr>
+          <w:rFonts w:ascii="Segoe UI" w:eastAsia="Times New Roman" w:hAnsi="Segoe UI" w:cs="Segoe UI"/>
+          <w:sz w:val="21"/>
+          <w:szCs w:val="21"/>
+        </w:rPr>
+      </w:pPr>
+      <w:r>
+        <w:rPr>
+          <w:rFonts w:ascii="Segoe UI" w:eastAsia="Times New Roman" w:hAnsi="Segoe UI" w:cs="Segoe UI"/>
+          <w:sz w:val="21"/>
+          <w:szCs w:val="21"/>
+        </w:rPr>
+        <w:t xml:space="preserve">    name="checkbox-select" value="true" required&gt;&lt;/orxe-singlecheckbox&gt;</w:t>
+      </w:r>
+    </w:p>
+    <w:p>
+      <w:pPr>
+        <w:rPr>
+          <w:rFonts w:ascii="Segoe UI" w:eastAsia="Times New Roman" w:hAnsi="Segoe UI" w:cs="Segoe UI"/>
+          <w:sz w:val="21"/>
+          <w:szCs w:val="21"/>
+        </w:rPr>
+      </w:pPr>
+    </w:p>
+    <w:p>
+      <w:pPr>
+        <w:rPr>
+          <w:rFonts w:ascii="Segoe UI" w:eastAsia="Times New Roman" w:hAnsi="Segoe UI" w:cs="Segoe UI"/>
+          <w:sz w:val="21"/>
+          <w:szCs w:val="21"/>
+        </w:rPr>
+      </w:pPr>
+      <w:r>
+        <w:rPr>
+          <w:rFonts w:ascii="Segoe UI" w:eastAsia="Times New Roman" w:hAnsi="Segoe UI" w:cs="Segoe UI"/>
+          <w:sz w:val="21"/>
+          <w:szCs w:val="21"/>
+        </w:rPr>
+        <w:t xml:space="preserve">  &lt;! -- Checkbox Unselect Disabled --&gt;</w:t>
+      </w:r>
+    </w:p>
+    <w:p>
+      <w:pPr>
+        <w:rPr>
+          <w:rFonts w:ascii="Segoe UI" w:eastAsia="Times New Roman" w:hAnsi="Segoe UI" w:cs="Segoe UI"/>
+          <w:sz w:val="21"/>
+          <w:szCs w:val="21"/>
+        </w:rPr>
+      </w:pPr>
+      <w:r>
+        <w:rPr>
+          <w:rFonts w:ascii="Segoe UI" w:eastAsia="Times New Roman" w:hAnsi="Segoe UI" w:cs="Segoe UI"/>
+          <w:sz w:val="21"/>
+          <w:szCs w:val="21"/>
+        </w:rPr>
+        <w:t xml:space="preserve">  &lt;orxe-singlecheckbox name="checkbox-unselect-disabled" value="true"</w:t>
+      </w:r>
+    </w:p>
+    <w:p>
+      <w:pPr>
+        <w:rPr>
+          <w:rFonts w:ascii="Segoe UI" w:eastAsia="Times New Roman" w:hAnsi="Segoe UI" w:cs="Segoe UI"/>
+          <w:sz w:val="21"/>
+          <w:szCs w:val="21"/>
+        </w:rPr>
+      </w:pPr>
+      <w:r>
+        <w:rPr>
+          <w:rFonts w:ascii="Segoe UI" w:eastAsia="Times New Roman" w:hAnsi="Segoe UI" w:cs="Segoe UI"/>
+          <w:sz w:val="21"/>
+          <w:szCs w:val="21"/>
+        </w:rPr>
+        <w:t xml:space="preserve">  required disabled&gt;&lt;/orxe-singlecheckbox&gt;</w:t>
+      </w:r>
+    </w:p>
+    <w:p>
+      <w:pPr>
+        <w:rPr>
+          <w:rFonts w:ascii="Segoe UI" w:eastAsia="Times New Roman" w:hAnsi="Segoe UI" w:cs="Segoe UI"/>
+          <w:sz w:val="21"/>
+          <w:szCs w:val="21"/>
+        </w:rPr>
+      </w:pPr>
+    </w:p>
+    <w:p>
+      <w:pPr>
+        <w:rPr>
+          <w:rFonts w:ascii="Segoe UI" w:eastAsia="Times New Roman" w:hAnsi="Segoe UI" w:cs="Segoe UI"/>
+          <w:sz w:val="21"/>
+          <w:szCs w:val="21"/>
+        </w:rPr>
+      </w:pPr>
+      <w:r>
+        <w:rPr>
+          <w:rFonts w:ascii="Segoe UI" w:eastAsia="Times New Roman" w:hAnsi="Segoe UI" w:cs="Segoe UI"/>
+          <w:sz w:val="21"/>
+          <w:szCs w:val="21"/>
+        </w:rPr>
+        <w:t xml:space="preserve">  &lt;! -- Checkbox select Disabled --&gt;</w:t>
+      </w:r>
+    </w:p>
+    <w:p>
+      <w:pPr>
+        <w:rPr>
+          <w:rFonts w:ascii="Segoe UI" w:eastAsia="Times New Roman" w:hAnsi="Segoe UI" w:cs="Segoe UI"/>
+          <w:sz w:val="21"/>
+          <w:szCs w:val="21"/>
+        </w:rPr>
+      </w:pPr>
+      <w:r>
+        <w:rPr>
+          <w:rFonts w:ascii="Segoe UI" w:eastAsia="Times New Roman" w:hAnsi="Segoe UI" w:cs="Segoe UI"/>
+          <w:sz w:val="21"/>
+          <w:szCs w:val="21"/>
+        </w:rPr>
+        <w:t xml:space="preserve">  &lt;orxe-singlecheckbox name="checkbox-select-disabled" value="true"</w:t>
+      </w:r>
+    </w:p>
+    <w:p>
+      <w:pPr>
+        <w:rPr>
+          <w:rFonts w:ascii="Segoe UI" w:eastAsia="Times New Roman" w:hAnsi="Segoe UI" w:cs="Segoe UI"/>
+          <w:sz w:val="21"/>
+          <w:szCs w:val="21"/>
+        </w:rPr>
+      </w:pPr>
+      <w:r>
+        <w:rPr>
+          <w:rFonts w:ascii="Segoe UI" w:eastAsia="Times New Roman" w:hAnsi="Segoe UI" w:cs="Segoe UI"/>
+          <w:sz w:val="21"/>
+          <w:szCs w:val="21"/>
+        </w:rPr>
+        <w:t xml:space="preserve">    checked required disabled&gt;&lt;/orxe-singlecheckbox&gt;</w:t>
+      </w:r>
     </w:p>
     <w:p>
       <w:pPr>
@@ -2669,7 +4202,7 @@
         </w:rPr>
         <w:t>Unit Testing</w:t>
       </w:r>
-      <w:bookmarkEnd w:id="29"/>
+      <w:bookmarkEnd w:id="28"/>
       <w:r>
         <w:rPr>
           <w:rFonts w:eastAsia="Times New Roman"/>
@@ -2833,7 +4366,7 @@
         <w:rPr>
           <w:rFonts w:asciiTheme="minorHAnsi" w:eastAsia="Times New Roman" w:hAnsiTheme="minorHAnsi" w:cstheme="minorHAnsi"/>
         </w:rPr>
-        <w:t>Should metadata have value (label).</w:t>
+        <w:t>Should function checkbox is call and checkbox state false.</w:t>
       </w:r>
     </w:p>
     <w:p>
@@ -2851,7 +4384,7 @@
         <w:rPr>
           <w:rFonts w:asciiTheme="minorHAnsi" w:eastAsia="Times New Roman" w:hAnsiTheme="minorHAnsi" w:cstheme="minorHAnsi"/>
         </w:rPr>
-        <w:t>Should function checkbox is call and checkbox state false.</w:t>
+        <w:t>Should function checkbox is call and checkbox state true.</w:t>
       </w:r>
     </w:p>
     <w:p>
@@ -2869,7 +4402,7 @@
         <w:rPr>
           <w:rFonts w:asciiTheme="minorHAnsi" w:eastAsia="Times New Roman" w:hAnsiTheme="minorHAnsi" w:cstheme="minorHAnsi"/>
         </w:rPr>
-        <w:t>Should function checkbox is call and checkbox state true.</w:t>
+        <w:t>Should function checkboxDisabled is call.</w:t>
       </w:r>
     </w:p>
     <w:p>
@@ -2887,79 +4420,19 @@
         <w:rPr>
           <w:rFonts w:asciiTheme="minorHAnsi" w:eastAsia="Times New Roman" w:hAnsiTheme="minorHAnsi" w:cstheme="minorHAnsi"/>
         </w:rPr>
-        <w:t>Should function checkboxDisabled is call.</w:t>
-      </w:r>
-    </w:p>
-    <w:p>
-      <w:pPr>
-        <w:pStyle w:val="SectionBody"/>
-        <w:numPr>
-          <w:ilvl w:val="0"/>
-          <w:numId w:val="2"/>
-        </w:numPr>
+        <w:t>Should checkbox have attribute checkbox-</w:t>
+      </w:r>
+      <w:r>
         <w:rPr>
           <w:rFonts w:asciiTheme="minorHAnsi" w:eastAsia="Times New Roman" w:hAnsiTheme="minorHAnsi" w:cstheme="minorHAnsi"/>
         </w:rPr>
-      </w:pPr>
+        <w:t>unable</w:t>
+      </w:r>
       <w:r>
         <w:rPr>
           <w:rFonts w:asciiTheme="minorHAnsi" w:eastAsia="Times New Roman" w:hAnsiTheme="minorHAnsi" w:cstheme="minorHAnsi"/>
         </w:rPr>
-        <w:t>Should function checkboxDisabled is call and state select false.</w:t>
-      </w:r>
-    </w:p>
-    <w:p>
-      <w:pPr>
-        <w:pStyle w:val="SectionBody"/>
-        <w:numPr>
-          <w:ilvl w:val="0"/>
-          <w:numId w:val="2"/>
-        </w:numPr>
-        <w:rPr>
-          <w:rFonts w:asciiTheme="minorHAnsi" w:eastAsia="Times New Roman" w:hAnsiTheme="minorHAnsi" w:cstheme="minorHAnsi"/>
-        </w:rPr>
-      </w:pPr>
-      <w:r>
-        <w:rPr>
-          <w:rFonts w:asciiTheme="minorHAnsi" w:eastAsia="Times New Roman" w:hAnsiTheme="minorHAnsi" w:cstheme="minorHAnsi"/>
-        </w:rPr>
-        <w:t>Should function checkboxDisabled is call and state select true.</w:t>
-      </w:r>
-    </w:p>
-    <w:p>
-      <w:pPr>
-        <w:pStyle w:val="SectionBody"/>
-        <w:numPr>
-          <w:ilvl w:val="0"/>
-          <w:numId w:val="2"/>
-        </w:numPr>
-        <w:rPr>
-          <w:rFonts w:asciiTheme="minorHAnsi" w:eastAsia="Times New Roman" w:hAnsiTheme="minorHAnsi" w:cstheme="minorHAnsi"/>
-        </w:rPr>
-      </w:pPr>
-      <w:r>
-        <w:rPr>
-          <w:rFonts w:asciiTheme="minorHAnsi" w:eastAsia="Times New Roman" w:hAnsiTheme="minorHAnsi" w:cstheme="minorHAnsi"/>
-        </w:rPr>
-        <w:t>Should check default value of isCheckboxSelected is undefined.</w:t>
-      </w:r>
-    </w:p>
-    <w:p>
-      <w:pPr>
-        <w:pStyle w:val="SectionBody"/>
-        <w:numPr>
-          <w:ilvl w:val="0"/>
-          <w:numId w:val="2"/>
-        </w:numPr>
-        <w:rPr>
-          <w:rFonts w:asciiTheme="minorHAnsi" w:eastAsia="Times New Roman" w:hAnsiTheme="minorHAnsi" w:cstheme="minorHAnsi"/>
-        </w:rPr>
-      </w:pPr>
-      <w:r>
-        <w:rPr>
-          <w:rFonts w:asciiTheme="minorHAnsi" w:eastAsia="Times New Roman" w:hAnsiTheme="minorHAnsi" w:cstheme="minorHAnsi"/>
-        </w:rPr>
-        <w:t>Should checkbox have attribute checkbox-disabled.</w:t>
+        <w:t>.</w:t>
       </w:r>
     </w:p>
     <w:p>
@@ -3040,7 +4513,7 @@
                     </pic:cNvPicPr>
                   </pic:nvPicPr>
                   <pic:blipFill>
-                    <a:blip r:embed="rId12">
+                    <a:blip r:embed="rId11">
                       <a:extLst>
                         <a:ext uri="{28A0092B-C50C-407E-A947-70E740481C1C}">
                           <a14:useLocalDpi xmlns:a14="http://schemas.microsoft.com/office/drawing/2010/main" val="0"/>
@@ -3093,10 +4566,10 @@
           <w:noProof/>
         </w:rPr>
         <w:drawing>
-          <wp:inline distT="0" distB="0" distL="0" distR="0" wp14:anchorId="2EA2EC3A" wp14:editId="2289CDF7">
-            <wp:extent cx="5876925" cy="3238500"/>
-            <wp:effectExtent l="0" t="0" r="9525" b="0"/>
-            <wp:docPr id="9" name="Picture 9"/>
+          <wp:inline distT="0" distB="0" distL="0" distR="0" wp14:anchorId="4FB39667" wp14:editId="23DF6A4C">
+            <wp:extent cx="5876925" cy="3305175"/>
+            <wp:effectExtent l="0" t="0" r="9525" b="9525"/>
+            <wp:docPr id="4" name="Picture 4"/>
             <wp:cNvGraphicFramePr>
               <a:graphicFrameLocks xmlns:a="http://schemas.openxmlformats.org/drawingml/2006/main" noChangeAspect="1"/>
             </wp:cNvGraphicFramePr>
@@ -3104,13 +4577,13 @@
               <a:graphicData uri="http://schemas.openxmlformats.org/drawingml/2006/picture">
                 <pic:pic xmlns:pic="http://schemas.openxmlformats.org/drawingml/2006/picture">
                   <pic:nvPicPr>
-                    <pic:cNvPr id="0" name="Picture 9"/>
+                    <pic:cNvPr id="0" name="Picture 1"/>
                     <pic:cNvPicPr>
                       <a:picLocks noChangeAspect="1" noChangeArrowheads="1"/>
                     </pic:cNvPicPr>
                   </pic:nvPicPr>
                   <pic:blipFill>
-                    <a:blip r:embed="rId13">
+                    <a:blip r:embed="rId12">
                       <a:extLst>
                         <a:ext uri="{28A0092B-C50C-407E-A947-70E740481C1C}">
                           <a14:useLocalDpi xmlns:a14="http://schemas.microsoft.com/office/drawing/2010/main" val="0"/>
@@ -3125,7 +4598,7 @@
                   <pic:spPr bwMode="auto">
                     <a:xfrm>
                       <a:off x="0" y="0"/>
-                      <a:ext cx="5876925" cy="3238500"/>
+                      <a:ext cx="5876925" cy="3305175"/>
                     </a:xfrm>
                     <a:prstGeom prst="rect">
                       <a:avLst/>
@@ -3242,8 +4715,8 @@
       </w:r>
     </w:p>
     <w:sectPr>
-      <w:headerReference w:type="default" r:id="rId14"/>
-      <w:footerReference w:type="default" r:id="rId15"/>
+      <w:headerReference w:type="default" r:id="rId13"/>
+      <w:footerReference w:type="default" r:id="rId14"/>
       <w:pgSz w:w="12240" w:h="15840"/>
       <w:pgMar w:top="1440" w:right="1440" w:bottom="1440" w:left="1530" w:header="720" w:footer="720" w:gutter="0"/>
       <w:cols w:space="720"/>
@@ -4170,6 +5643,119 @@
       </w:rPr>
     </w:lvl>
   </w:abstractNum>
+  <w:abstractNum w:abstractNumId="7" w15:restartNumberingAfterBreak="0">
+    <w:nsid w:val="7AD0510D"/>
+    <w:multiLevelType w:val="hybridMultilevel"/>
+    <w:tmpl w:val="661EE1B8"/>
+    <w:lvl w:ilvl="0" w:tplc="0409000B">
+      <w:start w:val="1"/>
+      <w:numFmt w:val="bullet"/>
+      <w:lvlText w:val=""/>
+      <w:lvlJc w:val="left"/>
+      <w:pPr>
+        <w:ind w:left="720" w:hanging="360"/>
+      </w:pPr>
+      <w:rPr>
+        <w:rFonts w:ascii="Wingdings" w:hAnsi="Wingdings" w:hint="default"/>
+      </w:rPr>
+    </w:lvl>
+    <w:lvl w:ilvl="1" w:tplc="04090003" w:tentative="1">
+      <w:start w:val="1"/>
+      <w:numFmt w:val="bullet"/>
+      <w:lvlText w:val="o"/>
+      <w:lvlJc w:val="left"/>
+      <w:pPr>
+        <w:ind w:left="1440" w:hanging="360"/>
+      </w:pPr>
+      <w:rPr>
+        <w:rFonts w:ascii="Courier New" w:hAnsi="Courier New" w:cs="Courier New" w:hint="default"/>
+      </w:rPr>
+    </w:lvl>
+    <w:lvl w:ilvl="2" w:tplc="04090005" w:tentative="1">
+      <w:start w:val="1"/>
+      <w:numFmt w:val="bullet"/>
+      <w:lvlText w:val=""/>
+      <w:lvlJc w:val="left"/>
+      <w:pPr>
+        <w:ind w:left="2160" w:hanging="360"/>
+      </w:pPr>
+      <w:rPr>
+        <w:rFonts w:ascii="Wingdings" w:hAnsi="Wingdings" w:hint="default"/>
+      </w:rPr>
+    </w:lvl>
+    <w:lvl w:ilvl="3" w:tplc="04090001" w:tentative="1">
+      <w:start w:val="1"/>
+      <w:numFmt w:val="bullet"/>
+      <w:lvlText w:val=""/>
+      <w:lvlJc w:val="left"/>
+      <w:pPr>
+        <w:ind w:left="2880" w:hanging="360"/>
+      </w:pPr>
+      <w:rPr>
+        <w:rFonts w:ascii="Symbol" w:hAnsi="Symbol" w:hint="default"/>
+      </w:rPr>
+    </w:lvl>
+    <w:lvl w:ilvl="4" w:tplc="04090003" w:tentative="1">
+      <w:start w:val="1"/>
+      <w:numFmt w:val="bullet"/>
+      <w:lvlText w:val="o"/>
+      <w:lvlJc w:val="left"/>
+      <w:pPr>
+        <w:ind w:left="3600" w:hanging="360"/>
+      </w:pPr>
+      <w:rPr>
+        <w:rFonts w:ascii="Courier New" w:hAnsi="Courier New" w:cs="Courier New" w:hint="default"/>
+      </w:rPr>
+    </w:lvl>
+    <w:lvl w:ilvl="5" w:tplc="04090005" w:tentative="1">
+      <w:start w:val="1"/>
+      <w:numFmt w:val="bullet"/>
+      <w:lvlText w:val=""/>
+      <w:lvlJc w:val="left"/>
+      <w:pPr>
+        <w:ind w:left="4320" w:hanging="360"/>
+      </w:pPr>
+      <w:rPr>
+        <w:rFonts w:ascii="Wingdings" w:hAnsi="Wingdings" w:hint="default"/>
+      </w:rPr>
+    </w:lvl>
+    <w:lvl w:ilvl="6" w:tplc="04090001" w:tentative="1">
+      <w:start w:val="1"/>
+      <w:numFmt w:val="bullet"/>
+      <w:lvlText w:val=""/>
+      <w:lvlJc w:val="left"/>
+      <w:pPr>
+        <w:ind w:left="5040" w:hanging="360"/>
+      </w:pPr>
+      <w:rPr>
+        <w:rFonts w:ascii="Symbol" w:hAnsi="Symbol" w:hint="default"/>
+      </w:rPr>
+    </w:lvl>
+    <w:lvl w:ilvl="7" w:tplc="04090003" w:tentative="1">
+      <w:start w:val="1"/>
+      <w:numFmt w:val="bullet"/>
+      <w:lvlText w:val="o"/>
+      <w:lvlJc w:val="left"/>
+      <w:pPr>
+        <w:ind w:left="5760" w:hanging="360"/>
+      </w:pPr>
+      <w:rPr>
+        <w:rFonts w:ascii="Courier New" w:hAnsi="Courier New" w:cs="Courier New" w:hint="default"/>
+      </w:rPr>
+    </w:lvl>
+    <w:lvl w:ilvl="8" w:tplc="04090005" w:tentative="1">
+      <w:start w:val="1"/>
+      <w:numFmt w:val="bullet"/>
+      <w:lvlText w:val=""/>
+      <w:lvlJc w:val="left"/>
+      <w:pPr>
+        <w:ind w:left="6480" w:hanging="360"/>
+      </w:pPr>
+      <w:rPr>
+        <w:rFonts w:ascii="Wingdings" w:hAnsi="Wingdings" w:hint="default"/>
+      </w:rPr>
+    </w:lvl>
+  </w:abstractNum>
   <w:num w:numId="1">
     <w:abstractNumId w:val="3"/>
   </w:num>
@@ -4190,6 +5776,9 @@
   </w:num>
   <w:num w:numId="7">
     <w:abstractNumId w:val="4"/>
+  </w:num>
+  <w:num w:numId="8">
+    <w:abstractNumId w:val="7"/>
   </w:num>
   <w:numIdMacAtCleanup w:val="7"/>
 </w:numbering>
@@ -5327,6 +6916,22 @@
       <w:shd w:val="clear" w:color="auto" w:fill="E1DFDD"/>
     </w:rPr>
   </w:style>
+  <w:style w:type="character" w:styleId="Strong">
+    <w:name w:val="Strong"/>
+    <w:basedOn w:val="DefaultParagraphFont"/>
+    <w:uiPriority w:val="22"/>
+    <w:qFormat/>
+    <w:rsid w:val="00D7697E"/>
+    <w:rPr>
+      <w:b/>
+      <w:bCs/>
+    </w:rPr>
+  </w:style>
+  <w:style w:type="character" w:customStyle="1" w:styleId="code">
+    <w:name w:val="code"/>
+    <w:basedOn w:val="DefaultParagraphFont"/>
+    <w:rsid w:val="00D7697E"/>
+  </w:style>
 </w:styles>
 </file>
 
@@ -5616,7 +7221,7 @@
 </file>
 
 <file path=customXml/itemProps1.xml><?xml version="1.0" encoding="utf-8"?>
-<ds:datastoreItem xmlns:ds="http://schemas.openxmlformats.org/officeDocument/2006/customXml" ds:itemID="{ECEF5449-57CA-4497-8EFB-6870E85CA659}">
+<ds:datastoreItem xmlns:ds="http://schemas.openxmlformats.org/officeDocument/2006/customXml" ds:itemID="{10E2AC80-094E-4B72-9230-5425D7E21676}">
   <ds:schemaRefs>
     <ds:schemaRef ds:uri="http://schemas.openxmlformats.org/officeDocument/2006/bibliography"/>
   </ds:schemaRefs>

</xml_diff>